<commit_message>
Documentacion de requerimientos Release 1
</commit_message>
<xml_diff>
--- a/Documentación/Requerimientos/DaGeeks_Requerimientos_Release1.docx
+++ b/Documentación/Requerimientos/DaGeeks_Requerimientos_Release1.docx
@@ -208,7 +208,7 @@
       </w:pPr>
       <w:bookmarkStart w:id="5" w:name="_Toc221434266"/>
       <w:bookmarkStart w:id="6" w:name="_Toc275252488"/>
-      <w:bookmarkStart w:id="7" w:name="_Toc401911289"/>
+      <w:bookmarkStart w:id="7" w:name="_Toc402159500"/>
       <w:r>
         <w:rPr>
           <w:lang w:val="es-MX"/>
@@ -290,7 +290,7 @@
           <w:noProof/>
           <w:lang w:val="es-MX"/>
         </w:rPr>
-        <w:instrText xml:space="preserve"> PAGEREF _Toc401911289 \h </w:instrText>
+        <w:instrText xml:space="preserve"> PAGEREF _Toc402159500 \h </w:instrText>
       </w:r>
       <w:r>
         <w:rPr>
@@ -359,7 +359,7 @@
           <w:noProof/>
           <w:lang w:val="es-MX"/>
         </w:rPr>
-        <w:instrText xml:space="preserve"> PAGEREF _Toc401911290 \h </w:instrText>
+        <w:instrText xml:space="preserve"> PAGEREF _Toc402159501 \h </w:instrText>
       </w:r>
       <w:r>
         <w:rPr>
@@ -451,7 +451,7 @@
           <w:noProof/>
           <w:lang w:val="es-MX"/>
         </w:rPr>
-        <w:instrText xml:space="preserve"> PAGEREF _Toc401911291 \h </w:instrText>
+        <w:instrText xml:space="preserve"> PAGEREF _Toc402159502 \h </w:instrText>
       </w:r>
       <w:r>
         <w:rPr>
@@ -539,7 +539,7 @@
           <w:noProof/>
           <w:lang w:val="es-MX"/>
         </w:rPr>
-        <w:instrText xml:space="preserve"> PAGEREF _Toc401911292 \h </w:instrText>
+        <w:instrText xml:space="preserve"> PAGEREF _Toc402159503 \h </w:instrText>
       </w:r>
       <w:r>
         <w:rPr>
@@ -627,7 +627,7 @@
           <w:noProof/>
           <w:lang w:val="es-MX"/>
         </w:rPr>
-        <w:instrText xml:space="preserve"> PAGEREF _Toc401911293 \h </w:instrText>
+        <w:instrText xml:space="preserve"> PAGEREF _Toc402159504 \h </w:instrText>
       </w:r>
       <w:r>
         <w:rPr>
@@ -715,7 +715,7 @@
           <w:noProof/>
           <w:lang w:val="es-MX"/>
         </w:rPr>
-        <w:instrText xml:space="preserve"> PAGEREF _Toc401911294 \h </w:instrText>
+        <w:instrText xml:space="preserve"> PAGEREF _Toc402159505 \h </w:instrText>
       </w:r>
       <w:r>
         <w:rPr>
@@ -733,7 +733,7 @@
           <w:noProof/>
           <w:lang w:val="es-MX"/>
         </w:rPr>
-        <w:t>3</w:t>
+        <w:t>4</w:t>
       </w:r>
       <w:r>
         <w:rPr>
@@ -803,7 +803,7 @@
           <w:noProof/>
           <w:lang w:val="es-MX"/>
         </w:rPr>
-        <w:instrText xml:space="preserve"> PAGEREF _Toc401911295 \h </w:instrText>
+        <w:instrText xml:space="preserve"> PAGEREF _Toc402159506 \h </w:instrText>
       </w:r>
       <w:r>
         <w:rPr>
@@ -895,7 +895,7 @@
           <w:noProof/>
           <w:lang w:val="es-MX"/>
         </w:rPr>
-        <w:instrText xml:space="preserve"> PAGEREF _Toc401911296 \h </w:instrText>
+        <w:instrText xml:space="preserve"> PAGEREF _Toc402159507 \h </w:instrText>
       </w:r>
       <w:r>
         <w:rPr>
@@ -913,7 +913,7 @@
           <w:noProof/>
           <w:lang w:val="es-MX"/>
         </w:rPr>
-        <w:t>4</w:t>
+        <w:t>5</w:t>
       </w:r>
       <w:r>
         <w:rPr>
@@ -983,7 +983,7 @@
           <w:noProof/>
           <w:lang w:val="es-MX"/>
         </w:rPr>
-        <w:instrText xml:space="preserve"> PAGEREF _Toc401911297 \h </w:instrText>
+        <w:instrText xml:space="preserve"> PAGEREF _Toc402159508 \h </w:instrText>
       </w:r>
       <w:r>
         <w:rPr>
@@ -1001,7 +1001,7 @@
           <w:noProof/>
           <w:lang w:val="es-MX"/>
         </w:rPr>
-        <w:t>4</w:t>
+        <w:t>5</w:t>
       </w:r>
       <w:r>
         <w:rPr>
@@ -1071,7 +1071,7 @@
           <w:noProof/>
           <w:lang w:val="es-MX"/>
         </w:rPr>
-        <w:instrText xml:space="preserve"> PAGEREF _Toc401911298 \h </w:instrText>
+        <w:instrText xml:space="preserve"> PAGEREF _Toc402159509 \h </w:instrText>
       </w:r>
       <w:r>
         <w:rPr>
@@ -1089,7 +1089,7 @@
           <w:noProof/>
           <w:lang w:val="es-MX"/>
         </w:rPr>
-        <w:t>4</w:t>
+        <w:t>6</w:t>
       </w:r>
       <w:r>
         <w:rPr>
@@ -1159,7 +1159,7 @@
           <w:noProof/>
           <w:lang w:val="es-MX"/>
         </w:rPr>
-        <w:instrText xml:space="preserve"> PAGEREF _Toc401911299 \h </w:instrText>
+        <w:instrText xml:space="preserve"> PAGEREF _Toc402159510 \h </w:instrText>
       </w:r>
       <w:r>
         <w:rPr>
@@ -1177,7 +1177,7 @@
           <w:noProof/>
           <w:lang w:val="es-MX"/>
         </w:rPr>
-        <w:t>5</w:t>
+        <w:t>6</w:t>
       </w:r>
       <w:r>
         <w:rPr>
@@ -1251,7 +1251,7 @@
           <w:noProof/>
           <w:lang w:val="es-MX"/>
         </w:rPr>
-        <w:instrText xml:space="preserve"> PAGEREF _Toc401911300 \h </w:instrText>
+        <w:instrText xml:space="preserve"> PAGEREF _Toc402159511 \h </w:instrText>
       </w:r>
       <w:r>
         <w:rPr>
@@ -1269,7 +1269,7 @@
           <w:noProof/>
           <w:lang w:val="es-MX"/>
         </w:rPr>
-        <w:t>5</w:t>
+        <w:t>7</w:t>
       </w:r>
       <w:r>
         <w:rPr>
@@ -1319,7 +1319,7 @@
           <w:noProof/>
           <w:lang w:val="es-MX"/>
         </w:rPr>
-        <w:t>Requerimiento funcional 1</w:t>
+        <w:t>Conexión directa con robot</w:t>
       </w:r>
       <w:r>
         <w:rPr>
@@ -1339,7 +1339,7 @@
           <w:noProof/>
           <w:lang w:val="es-MX"/>
         </w:rPr>
-        <w:instrText xml:space="preserve"> PAGEREF _Toc401911301 \h </w:instrText>
+        <w:instrText xml:space="preserve"> PAGEREF _Toc402159512 \h </w:instrText>
       </w:r>
       <w:r>
         <w:rPr>
@@ -1357,7 +1357,7 @@
           <w:noProof/>
           <w:lang w:val="es-MX"/>
         </w:rPr>
-        <w:t>5</w:t>
+        <w:t>7</w:t>
       </w:r>
       <w:r>
         <w:rPr>
@@ -1407,7 +1407,7 @@
           <w:noProof/>
           <w:lang w:val="es-MX"/>
         </w:rPr>
-        <w:t>Requerimiento funcional 2</w:t>
+        <w:t>Interfaz drag-n-drop</w:t>
       </w:r>
       <w:r>
         <w:rPr>
@@ -1427,7 +1427,7 @@
           <w:noProof/>
           <w:lang w:val="es-MX"/>
         </w:rPr>
-        <w:instrText xml:space="preserve"> PAGEREF _Toc401911302 \h </w:instrText>
+        <w:instrText xml:space="preserve"> PAGEREF _Toc402159513 \h </w:instrText>
       </w:r>
       <w:r>
         <w:rPr>
@@ -1445,7 +1445,7 @@
           <w:noProof/>
           <w:lang w:val="es-MX"/>
         </w:rPr>
-        <w:t>5</w:t>
+        <w:t>7</w:t>
       </w:r>
       <w:r>
         <w:rPr>
@@ -1495,7 +1495,7 @@
           <w:noProof/>
           <w:lang w:val="es-MX"/>
         </w:rPr>
-        <w:t>Requerimiento funcional 3</w:t>
+        <w:t>Instrucciones parametrizadas y sincronizadas</w:t>
       </w:r>
       <w:r>
         <w:rPr>
@@ -1515,7 +1515,7 @@
           <w:noProof/>
           <w:lang w:val="es-MX"/>
         </w:rPr>
-        <w:instrText xml:space="preserve"> PAGEREF _Toc401911303 \h </w:instrText>
+        <w:instrText xml:space="preserve"> PAGEREF _Toc402159514 \h </w:instrText>
       </w:r>
       <w:r>
         <w:rPr>
@@ -1533,7 +1533,95 @@
           <w:noProof/>
           <w:lang w:val="es-MX"/>
         </w:rPr>
-        <w:t>5</w:t>
+        <w:t>7</w:t>
+      </w:r>
+      <w:r>
+        <w:rPr>
+          <w:noProof/>
+        </w:rPr>
+        <w:fldChar w:fldCharType="end"/>
+      </w:r>
+    </w:p>
+    <w:p>
+      <w:pPr>
+        <w:pStyle w:val="TDC2"/>
+        <w:tabs>
+          <w:tab w:val="left" w:pos="960"/>
+          <w:tab w:val="right" w:leader="dot" w:pos="9638"/>
+        </w:tabs>
+        <w:rPr>
+          <w:rFonts w:asciiTheme="minorHAnsi" w:eastAsiaTheme="minorEastAsia" w:hAnsiTheme="minorHAnsi" w:cstheme="minorBidi"/>
+          <w:smallCaps w:val="0"/>
+          <w:noProof/>
+          <w:sz w:val="22"/>
+          <w:szCs w:val="22"/>
+          <w:lang w:val="es-MX" w:eastAsia="es-MX" w:bidi="ar-SA"/>
+        </w:rPr>
+      </w:pPr>
+      <w:r>
+        <w:rPr>
+          <w:rFonts w:ascii="Arial" w:hAnsi="Arial" w:cs="Arial"/>
+          <w:noProof/>
+          <w:lang w:val="es-MX"/>
+        </w:rPr>
+        <w:t>3.4</w:t>
+      </w:r>
+      <w:r>
+        <w:rPr>
+          <w:rFonts w:asciiTheme="minorHAnsi" w:eastAsiaTheme="minorEastAsia" w:hAnsiTheme="minorHAnsi" w:cstheme="minorBidi"/>
+          <w:smallCaps w:val="0"/>
+          <w:noProof/>
+          <w:sz w:val="22"/>
+          <w:szCs w:val="22"/>
+          <w:lang w:val="es-MX" w:eastAsia="es-MX" w:bidi="ar-SA"/>
+        </w:rPr>
+        <w:tab/>
+      </w:r>
+      <w:r>
+        <w:rPr>
+          <w:rFonts w:ascii="Arial" w:hAnsi="Arial" w:cs="Arial"/>
+          <w:noProof/>
+          <w:lang w:val="es-MX"/>
+        </w:rPr>
+        <w:t>Permanencia de los programas</w:t>
+      </w:r>
+      <w:r>
+        <w:rPr>
+          <w:noProof/>
+          <w:lang w:val="es-MX"/>
+        </w:rPr>
+        <w:tab/>
+      </w:r>
+      <w:r>
+        <w:rPr>
+          <w:noProof/>
+        </w:rPr>
+        <w:fldChar w:fldCharType="begin"/>
+      </w:r>
+      <w:r>
+        <w:rPr>
+          <w:noProof/>
+          <w:lang w:val="es-MX"/>
+        </w:rPr>
+        <w:instrText xml:space="preserve"> PAGEREF _Toc402159515 \h </w:instrText>
+      </w:r>
+      <w:r>
+        <w:rPr>
+          <w:noProof/>
+        </w:rPr>
+      </w:r>
+      <w:r>
+        <w:rPr>
+          <w:noProof/>
+        </w:rPr>
+        <w:fldChar w:fldCharType="separate"/>
+      </w:r>
+      <w:r>
+        <w:rPr>
+          <w:noProof/>
+          <w:lang w:val="es-MX"/>
+        </w:rPr>
+        <w:t>7</w:t>
       </w:r>
       <w:r>
         <w:rPr>
@@ -1607,7 +1695,7 @@
           <w:noProof/>
           <w:lang w:val="es-MX"/>
         </w:rPr>
-        <w:instrText xml:space="preserve"> PAGEREF _Toc401911304 \h </w:instrText>
+        <w:instrText xml:space="preserve"> PAGEREF _Toc402159516 \h </w:instrText>
       </w:r>
       <w:r>
         <w:rPr>
@@ -1625,7 +1713,7 @@
           <w:noProof/>
           <w:lang w:val="es-MX"/>
         </w:rPr>
-        <w:t>6</w:t>
+        <w:t>8</w:t>
       </w:r>
       <w:r>
         <w:rPr>
@@ -1695,7 +1783,7 @@
           <w:noProof/>
           <w:lang w:val="es-MX"/>
         </w:rPr>
-        <w:instrText xml:space="preserve"> PAGEREF _Toc401911305 \h </w:instrText>
+        <w:instrText xml:space="preserve"> PAGEREF _Toc402159517 \h </w:instrText>
       </w:r>
       <w:r>
         <w:rPr>
@@ -1713,7 +1801,7 @@
           <w:noProof/>
           <w:lang w:val="es-MX"/>
         </w:rPr>
-        <w:t>6</w:t>
+        <w:t>8</w:t>
       </w:r>
       <w:r>
         <w:rPr>
@@ -1763,7 +1851,7 @@
           <w:noProof/>
           <w:lang w:val="es-MX"/>
         </w:rPr>
-        <w:t>Intefaces de hardware</w:t>
+        <w:t>Interfaces de hardware</w:t>
       </w:r>
       <w:r>
         <w:rPr>
@@ -1783,7 +1871,7 @@
           <w:noProof/>
           <w:lang w:val="es-MX"/>
         </w:rPr>
-        <w:instrText xml:space="preserve"> PAGEREF _Toc401911306 \h </w:instrText>
+        <w:instrText xml:space="preserve"> PAGEREF _Toc402159518 \h </w:instrText>
       </w:r>
       <w:r>
         <w:rPr>
@@ -1801,7 +1889,7 @@
           <w:noProof/>
           <w:lang w:val="es-MX"/>
         </w:rPr>
-        <w:t>6</w:t>
+        <w:t>8</w:t>
       </w:r>
       <w:r>
         <w:rPr>
@@ -1871,7 +1959,7 @@
           <w:noProof/>
           <w:lang w:val="es-MX"/>
         </w:rPr>
-        <w:instrText xml:space="preserve"> PAGEREF _Toc401911307 \h </w:instrText>
+        <w:instrText xml:space="preserve"> PAGEREF _Toc402159519 \h </w:instrText>
       </w:r>
       <w:r>
         <w:rPr>
@@ -1889,7 +1977,7 @@
           <w:noProof/>
           <w:lang w:val="es-MX"/>
         </w:rPr>
-        <w:t>6</w:t>
+        <w:t>9</w:t>
       </w:r>
       <w:r>
         <w:rPr>
@@ -1959,7 +2047,7 @@
           <w:noProof/>
           <w:lang w:val="es-MX"/>
         </w:rPr>
-        <w:instrText xml:space="preserve"> PAGEREF _Toc401911308 \h </w:instrText>
+        <w:instrText xml:space="preserve"> PAGEREF _Toc402159520 \h </w:instrText>
       </w:r>
       <w:r>
         <w:rPr>
@@ -1977,7 +2065,7 @@
           <w:noProof/>
           <w:lang w:val="es-MX"/>
         </w:rPr>
-        <w:t>6</w:t>
+        <w:t>9</w:t>
       </w:r>
       <w:r>
         <w:rPr>
@@ -1985,6 +2073,8 @@
         </w:rPr>
         <w:fldChar w:fldCharType="end"/>
       </w:r>
+      <w:bookmarkStart w:id="8" w:name="_GoBack"/>
+      <w:bookmarkEnd w:id="8"/>
     </w:p>
     <w:p>
       <w:pPr>
@@ -2051,7 +2141,7 @@
           <w:noProof/>
           <w:lang w:val="es-MX"/>
         </w:rPr>
-        <w:instrText xml:space="preserve"> PAGEREF _Toc401911309 \h </w:instrText>
+        <w:instrText xml:space="preserve"> PAGEREF _Toc402159521 \h </w:instrText>
       </w:r>
       <w:r>
         <w:rPr>
@@ -2069,7 +2159,7 @@
           <w:noProof/>
           <w:lang w:val="es-MX"/>
         </w:rPr>
-        <w:t>7</w:t>
+        <w:t>10</w:t>
       </w:r>
       <w:r>
         <w:rPr>
@@ -2143,7 +2233,7 @@
           <w:noProof/>
           <w:lang w:val="es-MX"/>
         </w:rPr>
-        <w:instrText xml:space="preserve"> PAGEREF _Toc401911310 \h </w:instrText>
+        <w:instrText xml:space="preserve"> PAGEREF _Toc402159522 \h </w:instrText>
       </w:r>
       <w:r>
         <w:rPr>
@@ -2161,7 +2251,7 @@
           <w:noProof/>
           <w:lang w:val="es-MX"/>
         </w:rPr>
-        <w:t>7</w:t>
+        <w:t>10</w:t>
       </w:r>
       <w:r>
         <w:rPr>
@@ -2207,7 +2297,7 @@
           <w:lang w:val="es-MX" w:eastAsia="es-ES" w:bidi="ar-SA"/>
         </w:rPr>
       </w:pPr>
-      <w:bookmarkStart w:id="8" w:name="_Toc221434267"/>
+      <w:bookmarkStart w:id="9" w:name="_Toc221434267"/>
       <w:r>
         <w:rPr>
           <w:lang w:val="es-MX"/>
@@ -2234,7 +2324,7 @@
           <w:titlePg/>
         </w:sectPr>
       </w:pPr>
-      <w:bookmarkStart w:id="9" w:name="_Toc275252489"/>
+      <w:bookmarkStart w:id="10" w:name="_Toc275252489"/>
     </w:p>
     <w:p>
       <w:pPr>
@@ -2243,7 +2333,7 @@
           <w:lang w:val="es-MX"/>
         </w:rPr>
       </w:pPr>
-      <w:bookmarkStart w:id="10" w:name="_Toc401911290"/>
+      <w:bookmarkStart w:id="11" w:name="_Toc402159501"/>
       <w:r>
         <w:rPr>
           <w:lang w:val="es-MX"/>
@@ -2262,9 +2352,9 @@
         </w:rPr>
         <w:t>s</w:t>
       </w:r>
-      <w:bookmarkEnd w:id="8"/>
       <w:bookmarkEnd w:id="9"/>
       <w:bookmarkEnd w:id="10"/>
+      <w:bookmarkEnd w:id="11"/>
     </w:p>
     <w:tbl>
       <w:tblPr>
@@ -2491,8 +2581,8 @@
           <w:lang w:val="es-MX"/>
         </w:rPr>
       </w:pPr>
-      <w:bookmarkStart w:id="11" w:name="_Toc439994665"/>
-      <w:bookmarkStart w:id="12" w:name="_Toc401911291"/>
+      <w:bookmarkStart w:id="12" w:name="_Toc439994665"/>
+      <w:bookmarkStart w:id="13" w:name="_Toc402159502"/>
       <w:r>
         <w:rPr>
           <w:rFonts w:ascii="Arial" w:hAnsi="Arial" w:cs="Arial"/>
@@ -2507,8 +2597,8 @@
         </w:rPr>
         <w:t>n</w:t>
       </w:r>
-      <w:bookmarkEnd w:id="11"/>
       <w:bookmarkEnd w:id="12"/>
+      <w:bookmarkEnd w:id="13"/>
     </w:p>
     <w:p>
       <w:pPr>
@@ -2603,7 +2693,7 @@
           <w:lang w:val="es-MX"/>
         </w:rPr>
       </w:pPr>
-      <w:bookmarkStart w:id="13" w:name="_Toc401911292"/>
+      <w:bookmarkStart w:id="14" w:name="_Toc402159503"/>
       <w:r>
         <w:rPr>
           <w:rFonts w:ascii="Arial" w:hAnsi="Arial" w:cs="Arial"/>
@@ -2611,7 +2701,7 @@
         </w:rPr>
         <w:t>Alcance del producto</w:t>
       </w:r>
-      <w:bookmarkEnd w:id="13"/>
+      <w:bookmarkEnd w:id="14"/>
     </w:p>
     <w:p>
       <w:pPr>
@@ -2686,8 +2776,8 @@
           <w:lang w:val="es-MX"/>
         </w:rPr>
       </w:pPr>
-      <w:bookmarkStart w:id="14" w:name="_Toc439994668"/>
-      <w:bookmarkStart w:id="15" w:name="_Toc401911293"/>
+      <w:bookmarkStart w:id="15" w:name="_Toc439994668"/>
+      <w:bookmarkStart w:id="16" w:name="_Toc402159504"/>
       <w:r>
         <w:rPr>
           <w:rFonts w:ascii="Arial" w:hAnsi="Arial" w:cs="Arial"/>
@@ -2723,29 +2813,30 @@
         </w:rPr>
         <w:t>breviaciones</w:t>
       </w:r>
-      <w:bookmarkEnd w:id="15"/>
+      <w:bookmarkEnd w:id="16"/>
     </w:p>
     <w:p>
       <w:pPr>
         <w:pStyle w:val="template"/>
         <w:jc w:val="both"/>
         <w:rPr>
-          <w:color w:val="0000FF"/>
-          <w:lang w:val="en-US"/>
-        </w:rPr>
-      </w:pPr>
-      <w:r>
-        <w:rPr>
-          <w:lang w:val="en-US"/>
-        </w:rPr>
-        <w:t>&lt;</w:t>
-      </w:r>
-      <w:r>
-        <w:rPr>
-          <w:color w:val="0000FF"/>
-          <w:lang w:val="en-US"/>
-        </w:rPr>
-        <w:t>Define all the terms necessary to properly interpret the SRS, including acronyms and abbreviations. You may wish to build a separate glossary that spans multiple projects or the entire organization, and just include terms specific to a single project in each SRS.</w:t>
+          <w:i w:val="0"/>
+          <w:lang w:val="es-MX"/>
+        </w:rPr>
+      </w:pPr>
+      <w:r>
+        <w:rPr>
+          <w:i w:val="0"/>
+          <w:lang w:val="es-MX"/>
+        </w:rPr>
+        <w:t>API</w:t>
+      </w:r>
+      <w:r>
+        <w:rPr>
+          <w:i w:val="0"/>
+          <w:lang w:val="es-MX"/>
+        </w:rPr>
+        <w:t>: Application programming interface, en español interfaz de programación de aplicaciones. Es un formato de lenguaje y mensajería utilizado por una aplicación para comunicarse con el sistema operativo y otros programas, mediante llamadas de función.</w:t>
       </w:r>
     </w:p>
     <w:p>
@@ -2753,91 +2844,33 @@
         <w:pStyle w:val="template"/>
         <w:jc w:val="both"/>
         <w:rPr>
-          <w:lang w:val="en-US"/>
-        </w:rPr>
-      </w:pPr>
-      <w:r>
-        <w:rPr>
-          <w:lang w:val="en-US"/>
-        </w:rPr>
-        <w:t xml:space="preserve">TO DO: Please provide a list of all abbreviations and acronyms used in this document sorted in </w:t>
-      </w:r>
-      <w:r>
-        <w:rPr>
-          <w:u w:val="single"/>
-          <w:lang w:val="en-US"/>
-        </w:rPr>
-        <w:t>alphabetical order</w:t>
-      </w:r>
-      <w:r>
-        <w:rPr>
-          <w:lang w:val="en-US"/>
-        </w:rPr>
-        <w:t>.&gt;</w:t>
-      </w:r>
-    </w:p>
-    <w:p>
-      <w:pPr>
-        <w:rPr>
-          <w:rFonts w:ascii="Arial" w:hAnsi="Arial" w:cs="Arial"/>
-          <w:lang w:val="en-US"/>
-        </w:rPr>
-      </w:pPr>
-    </w:p>
-    <w:p>
-      <w:pPr>
-        <w:pStyle w:val="Ttulo2"/>
-        <w:rPr>
-          <w:rFonts w:ascii="Arial" w:hAnsi="Arial" w:cs="Arial"/>
-          <w:lang w:val="es-MX"/>
-        </w:rPr>
-      </w:pPr>
-      <w:bookmarkStart w:id="16" w:name="_Toc439994672"/>
-      <w:bookmarkStart w:id="17" w:name="_Toc401911294"/>
-      <w:bookmarkEnd w:id="14"/>
-      <w:r>
-        <w:rPr>
-          <w:rFonts w:ascii="Arial" w:hAnsi="Arial" w:cs="Arial"/>
-          <w:lang w:val="es-MX"/>
-        </w:rPr>
-        <w:t>Referencias</w:t>
-      </w:r>
-      <w:bookmarkEnd w:id="17"/>
-      <w:r>
-        <w:rPr>
-          <w:rFonts w:ascii="Arial" w:hAnsi="Arial" w:cs="Arial"/>
-          <w:lang w:val="es-MX"/>
-        </w:rPr>
-        <w:t xml:space="preserve"> </w:t>
-      </w:r>
-      <w:bookmarkEnd w:id="16"/>
+          <w:i w:val="0"/>
+          <w:lang w:val="es-MX"/>
+        </w:rPr>
+      </w:pPr>
     </w:p>
     <w:p>
       <w:pPr>
         <w:pStyle w:val="template"/>
         <w:jc w:val="both"/>
         <w:rPr>
-          <w:lang w:val="en-US"/>
-        </w:rPr>
-      </w:pPr>
-      <w:r>
-        <w:rPr>
-          <w:lang w:val="en-US"/>
-        </w:rPr>
-        <w:t>&lt;</w:t>
-      </w:r>
-      <w:r>
-        <w:rPr>
-          <w:color w:val="0000FF"/>
-          <w:lang w:val="en-US"/>
-        </w:rPr>
-        <w:t>List any other documents or Web addresses to which this SRS refers. These may include user interface style guides, contracts, standards, system requirements specifications, use case documents, or a vision and scope document.</w:t>
-      </w:r>
-      <w:r>
-        <w:rPr>
-          <w:lang w:val="en-US"/>
-        </w:rPr>
-        <w:t>&gt;</w:t>
+          <w:i w:val="0"/>
+          <w:lang w:val="es-MX"/>
+        </w:rPr>
+      </w:pPr>
+      <w:r>
+        <w:rPr>
+          <w:i w:val="0"/>
+          <w:lang w:val="es-MX"/>
+        </w:rPr>
+        <w:t>Bluetooth</w:t>
+      </w:r>
+      <w:r>
+        <w:rPr>
+          <w:i w:val="0"/>
+          <w:lang w:val="es-MX"/>
+        </w:rPr>
+        <w:t>: Tecnología de cotro alcance (10 metros) que permite a computadotras y dispositivos móviles conectarse entre ellos de forma inalámbrica.</w:t>
       </w:r>
     </w:p>
     <w:p>
@@ -2845,36 +2878,10 @@
         <w:pStyle w:val="template"/>
         <w:jc w:val="both"/>
         <w:rPr>
-          <w:lang w:val="en-US"/>
-        </w:rPr>
-      </w:pPr>
-    </w:p>
-    <w:p>
-      <w:pPr>
-        <w:pStyle w:val="Ttulo2"/>
-        <w:rPr>
-          <w:rFonts w:ascii="Arial" w:hAnsi="Arial" w:cs="Arial"/>
-          <w:lang w:val="es-MX"/>
-        </w:rPr>
-      </w:pPr>
-      <w:bookmarkStart w:id="18" w:name="_Toc439994669"/>
-      <w:bookmarkStart w:id="19" w:name="_Toc401911295"/>
-      <w:r>
-        <w:rPr>
-          <w:rFonts w:ascii="Arial" w:hAnsi="Arial" w:cs="Arial"/>
-          <w:lang w:val="es-MX"/>
-        </w:rPr>
-        <w:t>Resumen del documento</w:t>
-      </w:r>
-      <w:bookmarkEnd w:id="19"/>
-      <w:r>
-        <w:rPr>
-          <w:rFonts w:ascii="Arial" w:hAnsi="Arial" w:cs="Arial"/>
-          <w:lang w:val="es-MX"/>
-        </w:rPr>
-        <w:t xml:space="preserve"> </w:t>
-      </w:r>
-      <w:bookmarkEnd w:id="18"/>
+          <w:i w:val="0"/>
+          <w:lang w:val="es-MX"/>
+        </w:rPr>
+      </w:pPr>
     </w:p>
     <w:p>
       <w:pPr>
@@ -2890,7 +2897,14 @@
           <w:i w:val="0"/>
           <w:lang w:val="es-MX"/>
         </w:rPr>
-        <w:t>Se incluye una sección con las características que el producto final ha de tener incorporadas, junto con el ambiente de operación utilizado como base para el desarrollo de la aplicación. Posteriormente, se incluyen consideraciones y reservas que tiene el proyecto que limitan las opciones de implementación.</w:t>
+        <w:t>Dispositivo móvil</w:t>
+      </w:r>
+      <w:r>
+        <w:rPr>
+          <w:i w:val="0"/>
+          <w:lang w:val="es-MX"/>
+        </w:rPr>
+        <w:t>: Computadoras pequeñas que son capaces de transportarse en un bolsillo.</w:t>
       </w:r>
     </w:p>
     <w:p>
@@ -2909,184 +2923,63 @@
         <w:jc w:val="both"/>
         <w:rPr>
           <w:i w:val="0"/>
-          <w:color w:val="0000FF"/>
-          <w:lang w:val="es-MX"/>
-        </w:rPr>
-      </w:pPr>
-      <w:r>
-        <w:rPr>
-          <w:i w:val="0"/>
-          <w:lang w:val="es-MX"/>
-        </w:rPr>
-        <w:t>Se listan los requerimientos funcionales de la aplicación y una breve descripción de cada uno, junto con los requerimientos externos a la aplicación y que deben ser utilizados como línea base para definir las capacidades e implementación de las características.</w:t>
-      </w:r>
-    </w:p>
-    <w:p>
-      <w:pPr>
-        <w:pStyle w:val="Ttulo1"/>
-        <w:rPr>
-          <w:rFonts w:ascii="Arial" w:hAnsi="Arial" w:cs="Arial"/>
-          <w:lang w:val="es-MX"/>
-        </w:rPr>
-      </w:pPr>
-      <w:bookmarkStart w:id="20" w:name="_Toc401911296"/>
-      <w:r>
-        <w:rPr>
-          <w:rFonts w:ascii="Arial" w:hAnsi="Arial" w:cs="Arial"/>
-          <w:lang w:val="es-MX"/>
-        </w:rPr>
-        <w:t>Descripción General</w:t>
-      </w:r>
-      <w:bookmarkEnd w:id="20"/>
-    </w:p>
-    <w:p>
-      <w:pPr>
-        <w:pStyle w:val="infoblue"/>
-        <w:jc w:val="both"/>
-        <w:rPr>
-          <w:rFonts w:ascii="Arial" w:hAnsi="Arial" w:cs="Arial"/>
-        </w:rPr>
-      </w:pPr>
-      <w:r>
-        <w:rPr>
-          <w:rFonts w:ascii="Arial" w:hAnsi="Arial" w:cs="Arial"/>
-        </w:rPr>
-        <w:t xml:space="preserve">[This section of the </w:t>
-      </w:r>
-      <w:r>
-        <w:rPr>
-          <w:rFonts w:ascii="Arial" w:hAnsi="Arial" w:cs="Arial"/>
-          <w:b/>
-          <w:bCs/>
-        </w:rPr>
-        <w:t>Software Requirements Specification</w:t>
-      </w:r>
-      <w:r>
-        <w:rPr>
-          <w:rFonts w:ascii="Arial" w:hAnsi="Arial" w:cs="Arial"/>
-        </w:rPr>
-        <w:t xml:space="preserve"> should describe the general factors that affect the product and its requirements.  This section does not state specific requirements.  Instead, it provides a background for those requirements, which are defined in detail in </w:t>
-      </w:r>
-      <w:r>
-        <w:rPr>
-          <w:rFonts w:ascii="Arial" w:hAnsi="Arial" w:cs="Arial"/>
-          <w:b/>
-          <w:bCs/>
-        </w:rPr>
-        <w:t>Section 3</w:t>
-      </w:r>
-      <w:r>
-        <w:rPr>
-          <w:rFonts w:ascii="Arial" w:hAnsi="Arial" w:cs="Arial"/>
-        </w:rPr>
-        <w:t>, and makes them easier to understand. Include such items as product perspective, product functions, user characteristics, constraints, assumptions and dependencies, and requirements subsets.]</w:t>
-      </w:r>
-    </w:p>
-    <w:p>
-      <w:pPr>
-        <w:rPr>
-          <w:rFonts w:ascii="Arial" w:hAnsi="Arial" w:cs="Arial"/>
-          <w:lang w:val="en-US"/>
-        </w:rPr>
-      </w:pPr>
-    </w:p>
-    <w:p>
-      <w:pPr>
-        <w:pStyle w:val="Ttulo2"/>
-        <w:rPr>
-          <w:rFonts w:ascii="Arial" w:hAnsi="Arial" w:cs="Arial"/>
-          <w:lang w:val="es-MX"/>
-        </w:rPr>
-      </w:pPr>
-      <w:bookmarkStart w:id="21" w:name="2.1_______________Use-Case_Model_Survey"/>
-      <w:bookmarkStart w:id="22" w:name="_Toc401911297"/>
-      <w:r>
-        <w:rPr>
-          <w:rFonts w:ascii="Arial" w:hAnsi="Arial" w:cs="Arial"/>
-          <w:lang w:val="es-MX"/>
-        </w:rPr>
-        <w:t>Características</w:t>
-      </w:r>
-      <w:r>
-        <w:rPr>
-          <w:rFonts w:ascii="Arial" w:hAnsi="Arial" w:cs="Arial"/>
-          <w:lang w:val="es-MX"/>
-        </w:rPr>
-        <w:t xml:space="preserve"> </w:t>
-      </w:r>
-      <w:r>
-        <w:rPr>
-          <w:rFonts w:ascii="Arial" w:hAnsi="Arial" w:cs="Arial"/>
-          <w:lang w:val="es-MX"/>
-        </w:rPr>
-        <w:t>g</w:t>
-      </w:r>
-      <w:r>
-        <w:rPr>
-          <w:rFonts w:ascii="Arial" w:hAnsi="Arial" w:cs="Arial"/>
-          <w:lang w:val="es-MX"/>
-        </w:rPr>
-        <w:t xml:space="preserve">enerales </w:t>
-      </w:r>
-      <w:r>
-        <w:rPr>
-          <w:rFonts w:ascii="Arial" w:hAnsi="Arial" w:cs="Arial"/>
-          <w:lang w:val="es-MX"/>
-        </w:rPr>
-        <w:t xml:space="preserve">del </w:t>
-      </w:r>
-      <w:r>
-        <w:rPr>
-          <w:rFonts w:ascii="Arial" w:hAnsi="Arial" w:cs="Arial"/>
-          <w:lang w:val="es-MX"/>
-        </w:rPr>
-        <w:t>p</w:t>
-      </w:r>
-      <w:r>
-        <w:rPr>
-          <w:rFonts w:ascii="Arial" w:hAnsi="Arial" w:cs="Arial"/>
-          <w:lang w:val="es-MX"/>
-        </w:rPr>
-        <w:t>roducto</w:t>
-      </w:r>
-      <w:bookmarkEnd w:id="22"/>
+          <w:lang w:val="es-MX"/>
+        </w:rPr>
+      </w:pPr>
+      <w:r>
+        <w:rPr>
+          <w:i w:val="0"/>
+          <w:lang w:val="es-MX"/>
+        </w:rPr>
+        <w:t>Dpi</w:t>
+      </w:r>
+      <w:r>
+        <w:rPr>
+          <w:i w:val="0"/>
+          <w:lang w:val="es-MX"/>
+        </w:rPr>
+        <w:t>: Dots per inch, en español Puntos por pulgada. Es un número que indica la cantidad de que habrá por pulgada de pantalla, de modo que un valor más alto indica una mayor resolución.</w:t>
+      </w:r>
     </w:p>
     <w:p>
       <w:pPr>
         <w:pStyle w:val="template"/>
         <w:jc w:val="both"/>
         <w:rPr>
-          <w:color w:val="0000FF"/>
-          <w:lang w:val="en-US"/>
-        </w:rPr>
-      </w:pPr>
-      <w:r>
-        <w:rPr>
-          <w:lang w:val="en-US"/>
-        </w:rPr>
-        <w:t>&lt;</w:t>
-      </w:r>
-      <w:r>
-        <w:rPr>
-          <w:color w:val="0000FF"/>
-          <w:lang w:val="en-US"/>
-        </w:rPr>
-        <w:t>Summarize the major functions the product must perform or must let the user perform. Details will be provided in Section 3, so only a high level summary is needed here. Organize the functions to make them understandable to any reader of the SRS. A picture of the major groups of related requirements and how they relate, such as a top level data flow diagram or object class diagram, will be effective.</w:t>
-      </w:r>
+          <w:i w:val="0"/>
+          <w:lang w:val="es-MX"/>
+        </w:rPr>
+      </w:pPr>
     </w:p>
     <w:p>
       <w:pPr>
         <w:pStyle w:val="template"/>
         <w:jc w:val="both"/>
         <w:rPr>
-          <w:lang w:val="en-US"/>
-        </w:rPr>
-      </w:pPr>
-      <w:r>
-        <w:rPr>
-          <w:lang w:val="en-US"/>
-        </w:rPr>
-        <w:t xml:space="preserve">Options TO DO: </w:t>
+          <w:i w:val="0"/>
+          <w:lang w:val="es-MX"/>
+        </w:rPr>
+      </w:pPr>
+      <w:r>
+        <w:rPr>
+          <w:i w:val="0"/>
+          <w:lang w:val="es-MX"/>
+        </w:rPr>
+        <w:t>IDE</w:t>
+      </w:r>
+      <w:r>
+        <w:rPr>
+          <w:i w:val="0"/>
+          <w:lang w:val="es-MX"/>
+        </w:rPr>
+        <w:t>: Software que s</w:t>
+      </w:r>
+      <w:r>
+        <w:rPr>
+          <w:i w:val="0"/>
+          <w:lang w:val="es-MX"/>
+        </w:rPr>
+        <w:t>irve de apoyo para la escritura de código fuente, proporcionando herramientas que faciliten su desarrollo.</w:t>
       </w:r>
     </w:p>
     <w:p>
@@ -3094,29 +2987,40 @@
         <w:pStyle w:val="template"/>
         <w:jc w:val="both"/>
         <w:rPr>
+          <w:i w:val="0"/>
           <w:lang w:val="en-US"/>
         </w:rPr>
       </w:pPr>
-      <w:r>
-        <w:rPr>
-          <w:lang w:val="en-US"/>
-        </w:rPr>
-        <w:t>2. Provide a Data Flow Diagram of the system to show how these functions relate to each other.</w:t>
-      </w:r>
     </w:p>
     <w:p>
       <w:pPr>
         <w:pStyle w:val="template"/>
         <w:jc w:val="both"/>
         <w:rPr>
-          <w:lang w:val="en-US"/>
-        </w:rPr>
-      </w:pPr>
-      <w:r>
-        <w:rPr>
-          <w:lang w:val="en-US"/>
-        </w:rPr>
-        <w:t>3. Complete the Use Case Model Survey &gt;</w:t>
+          <w:i w:val="0"/>
+          <w:lang w:val="es-MX"/>
+        </w:rPr>
+      </w:pPr>
+      <w:r>
+        <w:rPr>
+          <w:i w:val="0"/>
+          <w:lang w:val="es-MX"/>
+        </w:rPr>
+        <w:t>SQLite</w:t>
+      </w:r>
+      <w:r>
+        <w:rPr>
+          <w:i w:val="0"/>
+          <w:lang w:val="es-MX"/>
+        </w:rPr>
+        <w:t>: Es una librería que implementa un</w:t>
+      </w:r>
+      <w:r>
+        <w:rPr>
+          <w:i w:val="0"/>
+          <w:lang w:val="es-MX"/>
+        </w:rPr>
+        <w:t xml:space="preserve"> motor de base de datos SQL sin necesidad de utilizar un servidor, y que forma parte del código de la aplicación.</w:t>
       </w:r>
     </w:p>
     <w:p>
@@ -3124,9 +3028,386 @@
         <w:pStyle w:val="template"/>
         <w:jc w:val="both"/>
         <w:rPr>
+          <w:i w:val="0"/>
+          <w:lang w:val="es-MX"/>
+        </w:rPr>
+      </w:pPr>
+    </w:p>
+    <w:p>
+      <w:pPr>
+        <w:pStyle w:val="Ttulo2"/>
+        <w:rPr>
+          <w:rFonts w:ascii="Arial" w:hAnsi="Arial" w:cs="Arial"/>
+          <w:lang w:val="es-MX"/>
+        </w:rPr>
+      </w:pPr>
+      <w:bookmarkStart w:id="17" w:name="_Toc439994672"/>
+      <w:bookmarkStart w:id="18" w:name="_Toc402159505"/>
+      <w:bookmarkEnd w:id="15"/>
+      <w:r>
+        <w:rPr>
+          <w:rFonts w:ascii="Arial" w:hAnsi="Arial" w:cs="Arial"/>
+          <w:lang w:val="es-MX"/>
+        </w:rPr>
+        <w:t>Referencias</w:t>
+      </w:r>
+      <w:bookmarkEnd w:id="18"/>
+      <w:r>
+        <w:rPr>
+          <w:rFonts w:ascii="Arial" w:hAnsi="Arial" w:cs="Arial"/>
+          <w:lang w:val="es-MX"/>
+        </w:rPr>
+        <w:t xml:space="preserve"> </w:t>
+      </w:r>
+      <w:bookmarkEnd w:id="17"/>
+    </w:p>
+    <w:p>
+      <w:pPr>
+        <w:pStyle w:val="template"/>
+        <w:jc w:val="both"/>
+        <w:rPr>
+          <w:i w:val="0"/>
+          <w:lang w:val="es-MX"/>
+        </w:rPr>
+      </w:pPr>
+      <w:r>
+        <w:rPr>
+          <w:i w:val="0"/>
+          <w:lang w:val="es-MX"/>
+        </w:rPr>
+        <w:t>https://source.android.com/source/code-style.html</w:t>
+      </w:r>
+    </w:p>
+    <w:p>
+      <w:pPr>
+        <w:pStyle w:val="template"/>
+        <w:jc w:val="both"/>
+        <w:rPr>
+          <w:i w:val="0"/>
+          <w:lang w:val="es-MX"/>
+        </w:rPr>
+      </w:pPr>
+    </w:p>
+    <w:p>
+      <w:pPr>
+        <w:pStyle w:val="template"/>
+        <w:jc w:val="both"/>
+        <w:rPr>
+          <w:i w:val="0"/>
           <w:lang w:val="en-US"/>
         </w:rPr>
       </w:pPr>
+      <w:r>
+        <w:rPr>
+          <w:i w:val="0"/>
+          <w:lang w:val="en-US"/>
+        </w:rPr>
+        <w:t>http://www.alegsa.com.ar/Dic/dispositivo%20movil.php</w:t>
+      </w:r>
+    </w:p>
+    <w:p>
+      <w:pPr>
+        <w:pStyle w:val="template"/>
+        <w:jc w:val="both"/>
+        <w:rPr>
+          <w:i w:val="0"/>
+          <w:lang w:val="en-US"/>
+        </w:rPr>
+      </w:pPr>
+    </w:p>
+    <w:p>
+      <w:pPr>
+        <w:pStyle w:val="template"/>
+        <w:jc w:val="both"/>
+        <w:rPr>
+          <w:i w:val="0"/>
+          <w:lang w:val="en-US"/>
+        </w:rPr>
+      </w:pPr>
+      <w:r>
+        <w:rPr>
+          <w:i w:val="0"/>
+          <w:lang w:val="en-US"/>
+        </w:rPr>
+        <w:t>http://www.mhe.es/universidad/informatica/8448136640/archivos/apendice_general_4.pdf</w:t>
+      </w:r>
+    </w:p>
+    <w:p>
+      <w:pPr>
+        <w:pStyle w:val="template"/>
+        <w:jc w:val="both"/>
+        <w:rPr>
+          <w:i w:val="0"/>
+          <w:lang w:val="en-US"/>
+        </w:rPr>
+      </w:pPr>
+    </w:p>
+    <w:p>
+      <w:pPr>
+        <w:pStyle w:val="template"/>
+        <w:jc w:val="both"/>
+        <w:rPr>
+          <w:i w:val="0"/>
+          <w:lang w:val="en-US"/>
+        </w:rPr>
+      </w:pPr>
+      <w:r>
+        <w:rPr>
+          <w:i w:val="0"/>
+          <w:lang w:val="en-US"/>
+        </w:rPr>
+        <w:t>http://support.apple.com/kb/HT3038</w:t>
+      </w:r>
+    </w:p>
+    <w:p>
+      <w:pPr>
+        <w:pStyle w:val="template"/>
+        <w:jc w:val="both"/>
+        <w:rPr>
+          <w:i w:val="0"/>
+          <w:lang w:val="en-US"/>
+        </w:rPr>
+      </w:pPr>
+    </w:p>
+    <w:p>
+      <w:pPr>
+        <w:pStyle w:val="template"/>
+        <w:jc w:val="both"/>
+        <w:rPr>
+          <w:i w:val="0"/>
+          <w:lang w:val="en-US"/>
+        </w:rPr>
+      </w:pPr>
+      <w:r>
+        <w:rPr>
+          <w:i w:val="0"/>
+          <w:lang w:val="en-US"/>
+        </w:rPr>
+        <w:t>http://www.fmedda.com/es/article/dpi_ppi</w:t>
+      </w:r>
+    </w:p>
+    <w:p>
+      <w:pPr>
+        <w:pStyle w:val="template"/>
+        <w:jc w:val="both"/>
+        <w:rPr>
+          <w:i w:val="0"/>
+          <w:lang w:val="en-US"/>
+        </w:rPr>
+      </w:pPr>
+    </w:p>
+    <w:p>
+      <w:pPr>
+        <w:pStyle w:val="template"/>
+        <w:jc w:val="both"/>
+        <w:rPr>
+          <w:i w:val="0"/>
+          <w:lang w:val="en-US"/>
+        </w:rPr>
+      </w:pPr>
+      <w:r>
+        <w:rPr>
+          <w:i w:val="0"/>
+          <w:lang w:val="en-US"/>
+        </w:rPr>
+        <w:t>http://www.pcmag.com/encyclopedia/term/37856/api</w:t>
+      </w:r>
+    </w:p>
+    <w:p>
+      <w:pPr>
+        <w:pStyle w:val="template"/>
+        <w:jc w:val="both"/>
+        <w:rPr>
+          <w:i w:val="0"/>
+          <w:lang w:val="en-US"/>
+        </w:rPr>
+      </w:pPr>
+    </w:p>
+    <w:p>
+      <w:pPr>
+        <w:pStyle w:val="template"/>
+        <w:jc w:val="both"/>
+        <w:rPr>
+          <w:i w:val="0"/>
+          <w:lang w:val="en-US"/>
+        </w:rPr>
+      </w:pPr>
+      <w:r>
+        <w:rPr>
+          <w:i w:val="0"/>
+          <w:lang w:val="en-US"/>
+        </w:rPr>
+        <w:t>http://www.sqlite.org/about.html</w:t>
+      </w:r>
+    </w:p>
+    <w:p>
+      <w:pPr>
+        <w:pStyle w:val="Ttulo2"/>
+        <w:rPr>
+          <w:rFonts w:ascii="Arial" w:hAnsi="Arial" w:cs="Arial"/>
+          <w:lang w:val="es-MX"/>
+        </w:rPr>
+      </w:pPr>
+      <w:bookmarkStart w:id="19" w:name="_Toc439994669"/>
+      <w:bookmarkStart w:id="20" w:name="_Toc402159506"/>
+      <w:r>
+        <w:rPr>
+          <w:rFonts w:ascii="Arial" w:hAnsi="Arial" w:cs="Arial"/>
+          <w:lang w:val="es-MX"/>
+        </w:rPr>
+        <w:t>Resumen del documento</w:t>
+      </w:r>
+      <w:bookmarkEnd w:id="20"/>
+      <w:r>
+        <w:rPr>
+          <w:rFonts w:ascii="Arial" w:hAnsi="Arial" w:cs="Arial"/>
+          <w:lang w:val="es-MX"/>
+        </w:rPr>
+        <w:t xml:space="preserve"> </w:t>
+      </w:r>
+      <w:bookmarkEnd w:id="19"/>
+    </w:p>
+    <w:p>
+      <w:pPr>
+        <w:pStyle w:val="template"/>
+        <w:jc w:val="both"/>
+        <w:rPr>
+          <w:i w:val="0"/>
+          <w:lang w:val="es-MX"/>
+        </w:rPr>
+      </w:pPr>
+      <w:r>
+        <w:rPr>
+          <w:i w:val="0"/>
+          <w:lang w:val="es-MX"/>
+        </w:rPr>
+        <w:t>Se incluye una sección con las características que el producto final ha de tener incorporadas, junto con el ambiente de operación utilizado como base para el desarrollo de la aplicación. Posteriormente, se incluyen consideraciones y reservas que tiene el proyecto que limitan las opciones de implementación.</w:t>
+      </w:r>
+    </w:p>
+    <w:p>
+      <w:pPr>
+        <w:pStyle w:val="template"/>
+        <w:jc w:val="both"/>
+        <w:rPr>
+          <w:i w:val="0"/>
+          <w:lang w:val="es-MX"/>
+        </w:rPr>
+      </w:pPr>
+    </w:p>
+    <w:p>
+      <w:pPr>
+        <w:pStyle w:val="template"/>
+        <w:jc w:val="both"/>
+        <w:rPr>
+          <w:i w:val="0"/>
+          <w:lang w:val="es-MX"/>
+        </w:rPr>
+      </w:pPr>
+      <w:r>
+        <w:rPr>
+          <w:i w:val="0"/>
+          <w:lang w:val="es-MX"/>
+        </w:rPr>
+        <w:t>Se listan los requerimientos funcionales de la aplicación y una breve descripción de cada uno, junto con los requerimientos externos a la aplicación y que deben ser utilizados como línea base para definir las capacidades e implementación de las características.</w:t>
+      </w:r>
+    </w:p>
+    <w:p>
+      <w:pPr>
+        <w:spacing w:line="240" w:lineRule="auto"/>
+        <w:rPr>
+          <w:rFonts w:ascii="Arial" w:hAnsi="Arial" w:cs="Arial"/>
+          <w:iCs/>
+          <w:sz w:val="22"/>
+          <w:szCs w:val="22"/>
+          <w:lang w:val="es-MX"/>
+        </w:rPr>
+      </w:pPr>
+      <w:r>
+        <w:rPr>
+          <w:i/>
+          <w:lang w:val="es-MX"/>
+        </w:rPr>
+        <w:br w:type="page"/>
+      </w:r>
+    </w:p>
+    <w:p>
+      <w:pPr>
+        <w:pStyle w:val="Ttulo1"/>
+        <w:rPr>
+          <w:rFonts w:ascii="Arial" w:hAnsi="Arial" w:cs="Arial"/>
+          <w:lang w:val="es-MX"/>
+        </w:rPr>
+      </w:pPr>
+      <w:bookmarkStart w:id="21" w:name="_Toc402159507"/>
+      <w:r>
+        <w:rPr>
+          <w:rFonts w:ascii="Arial" w:hAnsi="Arial" w:cs="Arial"/>
+          <w:lang w:val="es-MX"/>
+        </w:rPr>
+        <w:t>Descripción General</w:t>
+      </w:r>
+      <w:bookmarkEnd w:id="21"/>
+    </w:p>
+    <w:p>
+      <w:pPr>
+        <w:pStyle w:val="Ttulo2"/>
+        <w:rPr>
+          <w:rFonts w:ascii="Arial" w:hAnsi="Arial" w:cs="Arial"/>
+          <w:lang w:val="es-MX"/>
+        </w:rPr>
+      </w:pPr>
+      <w:bookmarkStart w:id="22" w:name="2.1_______________Use-Case_Model_Survey"/>
+      <w:bookmarkStart w:id="23" w:name="_Toc402159508"/>
+      <w:r>
+        <w:rPr>
+          <w:rFonts w:ascii="Arial" w:hAnsi="Arial" w:cs="Arial"/>
+          <w:lang w:val="es-MX"/>
+        </w:rPr>
+        <w:t>Características</w:t>
+      </w:r>
+      <w:r>
+        <w:rPr>
+          <w:rFonts w:ascii="Arial" w:hAnsi="Arial" w:cs="Arial"/>
+          <w:lang w:val="es-MX"/>
+        </w:rPr>
+        <w:t xml:space="preserve"> </w:t>
+      </w:r>
+      <w:r>
+        <w:rPr>
+          <w:rFonts w:ascii="Arial" w:hAnsi="Arial" w:cs="Arial"/>
+          <w:lang w:val="es-MX"/>
+        </w:rPr>
+        <w:t>g</w:t>
+      </w:r>
+      <w:r>
+        <w:rPr>
+          <w:rFonts w:ascii="Arial" w:hAnsi="Arial" w:cs="Arial"/>
+          <w:lang w:val="es-MX"/>
+        </w:rPr>
+        <w:t xml:space="preserve">enerales </w:t>
+      </w:r>
+      <w:r>
+        <w:rPr>
+          <w:rFonts w:ascii="Arial" w:hAnsi="Arial" w:cs="Arial"/>
+          <w:lang w:val="es-MX"/>
+        </w:rPr>
+        <w:t xml:space="preserve">del </w:t>
+      </w:r>
+      <w:r>
+        <w:rPr>
+          <w:rFonts w:ascii="Arial" w:hAnsi="Arial" w:cs="Arial"/>
+          <w:lang w:val="es-MX"/>
+        </w:rPr>
+        <w:t>p</w:t>
+      </w:r>
+      <w:r>
+        <w:rPr>
+          <w:rFonts w:ascii="Arial" w:hAnsi="Arial" w:cs="Arial"/>
+          <w:lang w:val="es-MX"/>
+        </w:rPr>
+        <w:t>roducto</w:t>
+      </w:r>
+      <w:bookmarkEnd w:id="23"/>
     </w:p>
     <w:p>
       <w:pPr>
@@ -3249,6 +3530,75 @@
       <w:r>
         <w:rPr>
           <w:i w:val="0"/>
+          <w:noProof/>
+          <w:lang w:val="es-MX" w:eastAsia="es-MX" w:bidi="ar-SA"/>
+        </w:rPr>
+        <w:drawing>
+          <wp:anchor distT="0" distB="0" distL="114300" distR="114300" simplePos="0" relativeHeight="251661312" behindDoc="0" locked="0" layoutInCell="1" allowOverlap="1" wp14:anchorId="507C0918" wp14:editId="6B8CCF71">
+            <wp:simplePos x="0" y="0"/>
+            <wp:positionH relativeFrom="margin">
+              <wp:align>center</wp:align>
+            </wp:positionH>
+            <wp:positionV relativeFrom="paragraph">
+              <wp:posOffset>371475</wp:posOffset>
+            </wp:positionV>
+            <wp:extent cx="4362450" cy="2371725"/>
+            <wp:effectExtent l="0" t="0" r="0" b="0"/>
+            <wp:wrapTopAndBottom/>
+            <wp:docPr id="3" name="Imagen 3"/>
+            <wp:cNvGraphicFramePr>
+              <a:graphicFrameLocks xmlns:a="http://schemas.openxmlformats.org/drawingml/2006/main" noChangeAspect="1"/>
+            </wp:cNvGraphicFramePr>
+            <a:graphic xmlns:a="http://schemas.openxmlformats.org/drawingml/2006/main">
+              <a:graphicData uri="http://schemas.openxmlformats.org/drawingml/2006/picture">
+                <pic:pic xmlns:pic="http://schemas.openxmlformats.org/drawingml/2006/picture">
+                  <pic:nvPicPr>
+                    <pic:cNvPr id="3" name="Flujo de datos throughCode.png"/>
+                    <pic:cNvPicPr/>
+                  </pic:nvPicPr>
+                  <pic:blipFill rotWithShape="1">
+                    <a:blip r:embed="rId12">
+                      <a:extLst>
+                        <a:ext uri="{28A0092B-C50C-407E-A947-70E740481C1C}">
+                          <a14:useLocalDpi xmlns:a14="http://schemas.microsoft.com/office/drawing/2010/main" val="0"/>
+                        </a:ext>
+                      </a:extLst>
+                    </a:blip>
+                    <a:srcRect l="11778" t="9722" r="13304" b="61458"/>
+                    <a:stretch/>
+                  </pic:blipFill>
+                  <pic:spPr bwMode="auto">
+                    <a:xfrm>
+                      <a:off x="0" y="0"/>
+                      <a:ext cx="4362450" cy="2371725"/>
+                    </a:xfrm>
+                    <a:prstGeom prst="rect">
+                      <a:avLst/>
+                    </a:prstGeom>
+                    <a:ln>
+                      <a:noFill/>
+                    </a:ln>
+                    <a:extLst>
+                      <a:ext uri="{53640926-AAD7-44D8-BBD7-CCE9431645EC}">
+                        <a14:shadowObscured xmlns:a14="http://schemas.microsoft.com/office/drawing/2010/main"/>
+                      </a:ext>
+                    </a:extLst>
+                  </pic:spPr>
+                </pic:pic>
+              </a:graphicData>
+            </a:graphic>
+            <wp14:sizeRelH relativeFrom="page">
+              <wp14:pctWidth>0</wp14:pctWidth>
+            </wp14:sizeRelH>
+            <wp14:sizeRelV relativeFrom="page">
+              <wp14:pctHeight>0</wp14:pctHeight>
+            </wp14:sizeRelV>
+          </wp:anchor>
+        </w:drawing>
+      </w:r>
+      <w:r>
+        <w:rPr>
+          <w:i w:val="0"/>
           <w:lang w:val="es-MX"/>
         </w:rPr>
         <w:t>Los programas podrán almacenarse dentro del dispositivo m</w:t>
@@ -3260,85 +3610,6 @@
         </w:rPr>
         <w:t>óvil para poder ejecutarse, modificarse o eliminarse según el usuario lo considere.</w:t>
       </w:r>
-    </w:p>
-    <w:bookmarkEnd w:id="21"/>
-    <w:p>
-      <w:pPr>
-        <w:pStyle w:val="Ttulo3"/>
-        <w:rPr>
-          <w:rFonts w:ascii="Arial" w:hAnsi="Arial" w:cs="Arial"/>
-          <w:lang w:val="es-MX"/>
-        </w:rPr>
-      </w:pPr>
-      <w:r>
-        <w:rPr>
-          <w:rFonts w:ascii="Arial" w:hAnsi="Arial" w:cs="Arial"/>
-          <w:lang w:val="es-MX"/>
-        </w:rPr>
-        <w:t xml:space="preserve">Modelo de </w:t>
-      </w:r>
-      <w:r>
-        <w:rPr>
-          <w:rFonts w:ascii="Arial" w:hAnsi="Arial" w:cs="Arial"/>
-          <w:lang w:val="es-MX"/>
-        </w:rPr>
-        <w:t>c</w:t>
-      </w:r>
-      <w:r>
-        <w:rPr>
-          <w:rFonts w:ascii="Arial" w:hAnsi="Arial" w:cs="Arial"/>
-          <w:lang w:val="es-MX"/>
-        </w:rPr>
-        <w:t xml:space="preserve">asos de </w:t>
-      </w:r>
-      <w:r>
-        <w:rPr>
-          <w:rFonts w:ascii="Arial" w:hAnsi="Arial" w:cs="Arial"/>
-          <w:lang w:val="es-MX"/>
-        </w:rPr>
-        <w:t>u</w:t>
-      </w:r>
-      <w:r>
-        <w:rPr>
-          <w:rFonts w:ascii="Arial" w:hAnsi="Arial" w:cs="Arial"/>
-          <w:lang w:val="es-MX"/>
-        </w:rPr>
-        <w:t>so</w:t>
-      </w:r>
-    </w:p>
-    <w:p>
-      <w:pPr>
-        <w:pStyle w:val="infoblue"/>
-        <w:jc w:val="both"/>
-        <w:rPr>
-          <w:rFonts w:ascii="Arial" w:hAnsi="Arial" w:cs="Arial"/>
-        </w:rPr>
-      </w:pPr>
-      <w:r>
-        <w:rPr>
-          <w:rFonts w:ascii="Arial" w:hAnsi="Arial" w:cs="Arial"/>
-        </w:rPr>
-        <w:t>&lt;If using use-case modeling, this section contains an overview of the use-case model or the subset of the use-case model that is applicable for this subsystem or feature.  This includes a list of names and brief descriptions of all use cases and actors, along with applicable diagrams and relationships. </w:t>
-      </w:r>
-    </w:p>
-    <w:p>
-      <w:pPr>
-        <w:pStyle w:val="Ttulo2"/>
-        <w:rPr>
-          <w:rFonts w:ascii="Arial" w:hAnsi="Arial" w:cs="Arial"/>
-          <w:lang w:val="es-ES_tradnl"/>
-        </w:rPr>
-      </w:pPr>
-      <w:bookmarkStart w:id="23" w:name="_Toc439994678"/>
-      <w:bookmarkStart w:id="24" w:name="_Toc401911298"/>
-      <w:r>
-        <w:rPr>
-          <w:rFonts w:ascii="Arial" w:hAnsi="Arial" w:cs="Arial"/>
-          <w:lang w:val="es-ES_tradnl"/>
-        </w:rPr>
-        <w:t>Ambiente de operación</w:t>
-      </w:r>
-      <w:bookmarkEnd w:id="24"/>
     </w:p>
     <w:p>
       <w:pPr>
@@ -3349,27 +3620,112 @@
           <w:lang w:val="es-MX"/>
         </w:rPr>
       </w:pPr>
-      <w:r>
-        <w:rPr>
-          <w:i w:val="0"/>
-          <w:lang w:val="es-MX"/>
-        </w:rPr>
-        <w:t>La plataforma de hardware para la aplicaci</w:t>
-      </w:r>
-      <w:r>
-        <w:rPr>
-          <w:i w:val="0"/>
-          <w:lang w:val="es-MX"/>
-        </w:rPr>
-        <w:t>ón será el Smartphone, de gama media-baja. La resolución de pantalla será de 160 dpi (resolución media), y el dispositivo deber</w:t>
-      </w:r>
-      <w:r>
-        <w:rPr>
-          <w:i w:val="0"/>
-          <w:lang w:val="es-MX"/>
-        </w:rPr>
-        <w:t>á tener incorporada la tecnología Bluetooth para comunicarse con el robot.</w:t>
-      </w:r>
+    </w:p>
+    <w:bookmarkEnd w:id="22"/>
+    <w:p>
+      <w:pPr>
+        <w:pStyle w:val="Ttulo3"/>
+        <w:rPr>
+          <w:rFonts w:ascii="Arial" w:hAnsi="Arial" w:cs="Arial"/>
+          <w:lang w:val="es-MX"/>
+        </w:rPr>
+      </w:pPr>
+      <w:r>
+        <w:rPr>
+          <w:rFonts w:ascii="Arial" w:hAnsi="Arial" w:cs="Arial"/>
+          <w:lang w:val="es-MX"/>
+        </w:rPr>
+        <w:t xml:space="preserve">Modelo de </w:t>
+      </w:r>
+      <w:r>
+        <w:rPr>
+          <w:rFonts w:ascii="Arial" w:hAnsi="Arial" w:cs="Arial"/>
+          <w:lang w:val="es-MX"/>
+        </w:rPr>
+        <w:t>c</w:t>
+      </w:r>
+      <w:r>
+        <w:rPr>
+          <w:rFonts w:ascii="Arial" w:hAnsi="Arial" w:cs="Arial"/>
+          <w:lang w:val="es-MX"/>
+        </w:rPr>
+        <w:t xml:space="preserve">asos de </w:t>
+      </w:r>
+      <w:r>
+        <w:rPr>
+          <w:rFonts w:ascii="Arial" w:hAnsi="Arial" w:cs="Arial"/>
+          <w:lang w:val="es-MX"/>
+        </w:rPr>
+        <w:t>u</w:t>
+      </w:r>
+      <w:r>
+        <w:rPr>
+          <w:rFonts w:ascii="Arial" w:hAnsi="Arial" w:cs="Arial"/>
+          <w:lang w:val="es-MX"/>
+        </w:rPr>
+        <w:t>so</w:t>
+      </w:r>
+    </w:p>
+    <w:p>
+      <w:pPr>
+        <w:pStyle w:val="infoblue"/>
+        <w:jc w:val="center"/>
+        <w:rPr>
+          <w:rFonts w:ascii="Arial" w:hAnsi="Arial" w:cs="Arial"/>
+          <w:i w:val="0"/>
+          <w:color w:val="auto"/>
+        </w:rPr>
+      </w:pPr>
+      <w:r>
+        <w:rPr>
+          <w:rFonts w:ascii="Arial" w:hAnsi="Arial" w:cs="Arial"/>
+          <w:i w:val="0"/>
+          <w:color w:val="auto"/>
+        </w:rPr>
+        <w:pict w14:anchorId="720C2AF9">
+          <v:shapetype id="_x0000_t75" coordsize="21600,21600" o:spt="75" o:preferrelative="t" path="m@4@5l@4@11@9@11@9@5xe" filled="f" stroked="f">
+            <v:stroke joinstyle="miter"/>
+            <v:formulas>
+              <v:f eqn="if lineDrawn pixelLineWidth 0"/>
+              <v:f eqn="sum @0 1 0"/>
+              <v:f eqn="sum 0 0 @1"/>
+              <v:f eqn="prod @2 1 2"/>
+              <v:f eqn="prod @3 21600 pixelWidth"/>
+              <v:f eqn="prod @3 21600 pixelHeight"/>
+              <v:f eqn="sum @0 0 1"/>
+              <v:f eqn="prod @6 1 2"/>
+              <v:f eqn="prod @7 21600 pixelWidth"/>
+              <v:f eqn="sum @8 21600 0"/>
+              <v:f eqn="prod @7 21600 pixelHeight"/>
+              <v:f eqn="sum @10 21600 0"/>
+            </v:formulas>
+            <v:path o:extrusionok="f" gradientshapeok="t" o:connecttype="rect"/>
+            <o:lock v:ext="edit" aspectratio="t"/>
+          </v:shapetype>
+          <v:shape id="_x0000_i1025" type="#_x0000_t75" style="width:255.75pt;height:213.75pt">
+            <v:imagedata r:id="rId13" o:title="CasosDeUso"/>
+          </v:shape>
+        </w:pict>
+      </w:r>
+    </w:p>
+    <w:p>
+      <w:pPr>
+        <w:pStyle w:val="Ttulo2"/>
+        <w:rPr>
+          <w:rFonts w:ascii="Arial" w:hAnsi="Arial" w:cs="Arial"/>
+          <w:lang w:val="es-ES_tradnl"/>
+        </w:rPr>
+      </w:pPr>
+      <w:bookmarkStart w:id="24" w:name="_Toc439994678"/>
+      <w:bookmarkStart w:id="25" w:name="_Toc402159509"/>
+      <w:r>
+        <w:rPr>
+          <w:rFonts w:ascii="Arial" w:hAnsi="Arial" w:cs="Arial"/>
+          <w:lang w:val="es-ES_tradnl"/>
+        </w:rPr>
+        <w:t>Ambiente de operación</w:t>
+      </w:r>
+      <w:bookmarkEnd w:id="25"/>
     </w:p>
     <w:p>
       <w:pPr>
@@ -3380,6 +3736,27 @@
           <w:lang w:val="es-MX"/>
         </w:rPr>
       </w:pPr>
+      <w:r>
+        <w:rPr>
+          <w:i w:val="0"/>
+          <w:lang w:val="es-MX"/>
+        </w:rPr>
+        <w:t>La plataforma de hardware para la aplicaci</w:t>
+      </w:r>
+      <w:r>
+        <w:rPr>
+          <w:i w:val="0"/>
+          <w:lang w:val="es-MX"/>
+        </w:rPr>
+        <w:t>ón será el Smartphone, de gama media-baja. La resolución de pantalla será de 160 dpi (resolución media), y el dispositivo deber</w:t>
+      </w:r>
+      <w:r>
+        <w:rPr>
+          <w:i w:val="0"/>
+          <w:lang w:val="es-MX"/>
+        </w:rPr>
+        <w:t>á tener incorporada la tecnología Bluetooth para comunicarse con el robot.</w:t>
+      </w:r>
     </w:p>
     <w:p>
       <w:pPr>
@@ -3390,116 +3767,6 @@
           <w:lang w:val="es-MX"/>
         </w:rPr>
       </w:pPr>
-      <w:r>
-        <w:rPr>
-          <w:i w:val="0"/>
-          <w:lang w:val="es-MX"/>
-        </w:rPr>
-        <w:t>La aplicación</w:t>
-      </w:r>
-      <w:r>
-        <w:rPr>
-          <w:i w:val="0"/>
-          <w:lang w:val="es-MX"/>
-        </w:rPr>
-        <w:t xml:space="preserve"> estará diseñada considerando que</w:t>
-      </w:r>
-      <w:r>
-        <w:rPr>
-          <w:i w:val="0"/>
-          <w:lang w:val="es-MX"/>
-        </w:rPr>
-        <w:t xml:space="preserve"> operará en el </w:t>
-      </w:r>
-      <w:r>
-        <w:rPr>
-          <w:i w:val="0"/>
-          <w:lang w:val="es-MX"/>
-        </w:rPr>
-        <w:t>s</w:t>
-      </w:r>
-      <w:r>
-        <w:rPr>
-          <w:i w:val="0"/>
-          <w:lang w:val="es-MX"/>
-        </w:rPr>
-        <w:t>istema operativo Android, en su versi</w:t>
-      </w:r>
-      <w:r>
-        <w:rPr>
-          <w:i w:val="0"/>
-          <w:lang w:val="es-MX"/>
-        </w:rPr>
-        <w:t>ón 4.4 (KitKat, nivel de API 19). La versión mínima del sistema operativo que soportará la aplicación será 4.0 (Ice Cream Sandwich, nivel de API 14)</w:t>
-      </w:r>
-      <w:r>
-        <w:rPr>
-          <w:i w:val="0"/>
-          <w:lang w:val="es-MX"/>
-        </w:rPr>
-        <w:t>.</w:t>
-      </w:r>
-    </w:p>
-    <w:p>
-      <w:pPr>
-        <w:pStyle w:val="Ttulo2"/>
-        <w:rPr>
-          <w:rFonts w:ascii="Arial" w:hAnsi="Arial" w:cs="Arial"/>
-          <w:lang w:val="es-MX"/>
-        </w:rPr>
-      </w:pPr>
-      <w:bookmarkStart w:id="25" w:name="_Toc401911299"/>
-      <w:r>
-        <w:rPr>
-          <w:rFonts w:ascii="Arial" w:hAnsi="Arial" w:cs="Arial"/>
-          <w:lang w:val="es-MX"/>
-        </w:rPr>
-        <w:t xml:space="preserve">Limitaciones de </w:t>
-      </w:r>
-      <w:r>
-        <w:rPr>
-          <w:rFonts w:ascii="Arial" w:hAnsi="Arial" w:cs="Arial"/>
-          <w:lang w:val="es-MX"/>
-        </w:rPr>
-        <w:t>d</w:t>
-      </w:r>
-      <w:r>
-        <w:rPr>
-          <w:rFonts w:ascii="Arial" w:hAnsi="Arial" w:cs="Arial"/>
-          <w:lang w:val="es-MX"/>
-        </w:rPr>
-        <w:t xml:space="preserve">iseño </w:t>
-      </w:r>
-      <w:r>
-        <w:rPr>
-          <w:rFonts w:ascii="Arial" w:hAnsi="Arial" w:cs="Arial"/>
-          <w:lang w:val="es-MX"/>
-        </w:rPr>
-        <w:t>e</w:t>
-      </w:r>
-      <w:r>
-        <w:rPr>
-          <w:rFonts w:ascii="Arial" w:hAnsi="Arial" w:cs="Arial"/>
-          <w:lang w:val="es-MX"/>
-        </w:rPr>
-        <w:t xml:space="preserve"> </w:t>
-      </w:r>
-      <w:r>
-        <w:rPr>
-          <w:rFonts w:ascii="Arial" w:hAnsi="Arial" w:cs="Arial"/>
-          <w:lang w:val="es-MX"/>
-        </w:rPr>
-        <w:t>i</w:t>
-      </w:r>
-      <w:r>
-        <w:rPr>
-          <w:rFonts w:ascii="Arial" w:hAnsi="Arial" w:cs="Arial"/>
-          <w:lang w:val="es-MX"/>
-        </w:rPr>
-        <w:t>mplementación</w:t>
-      </w:r>
-      <w:bookmarkEnd w:id="23"/>
-      <w:bookmarkEnd w:id="25"/>
     </w:p>
     <w:p>
       <w:pPr>
@@ -3515,8 +3782,118 @@
           <w:i w:val="0"/>
           <w:lang w:val="es-MX"/>
         </w:rPr>
-        <w:t>La aplicación será programada de forma nativa para el sistema operativo Android, por lo que el lenguaje de programación de facto será Java, utilizando el IDE Eclipse en su versión para desarrollo de aplicaciones de Android.</w:t>
-      </w:r>
+        <w:t>La aplicación</w:t>
+      </w:r>
+      <w:r>
+        <w:rPr>
+          <w:i w:val="0"/>
+          <w:lang w:val="es-MX"/>
+        </w:rPr>
+        <w:t xml:space="preserve"> estará diseñada considerando que</w:t>
+      </w:r>
+      <w:r>
+        <w:rPr>
+          <w:i w:val="0"/>
+          <w:lang w:val="es-MX"/>
+        </w:rPr>
+        <w:t xml:space="preserve"> operará en el </w:t>
+      </w:r>
+      <w:r>
+        <w:rPr>
+          <w:i w:val="0"/>
+          <w:lang w:val="es-MX"/>
+        </w:rPr>
+        <w:t>s</w:t>
+      </w:r>
+      <w:r>
+        <w:rPr>
+          <w:i w:val="0"/>
+          <w:lang w:val="es-MX"/>
+        </w:rPr>
+        <w:t>istema operativo Android, en su versi</w:t>
+      </w:r>
+      <w:r>
+        <w:rPr>
+          <w:i w:val="0"/>
+          <w:lang w:val="es-MX"/>
+        </w:rPr>
+        <w:t>ón 4.4 (KitKat, nivel de API 19). La versión mínima del sistema operativo que soportará la aplicación será 4.0 (Ice Cream Sandwich, nivel de API 14)</w:t>
+      </w:r>
+      <w:r>
+        <w:rPr>
+          <w:i w:val="0"/>
+          <w:lang w:val="es-MX"/>
+        </w:rPr>
+        <w:t>.</w:t>
+      </w:r>
+      <w:r>
+        <w:rPr>
+          <w:i w:val="0"/>
+          <w:lang w:val="es-MX"/>
+        </w:rPr>
+        <w:t xml:space="preserve"> No estarán corriendo aplicaciones en segundo plano ni servicios de terceros que afecten el rendimiento de las aplicaciones.</w:t>
+      </w:r>
+    </w:p>
+    <w:p>
+      <w:pPr>
+        <w:pStyle w:val="Ttulo2"/>
+        <w:rPr>
+          <w:rFonts w:ascii="Arial" w:hAnsi="Arial" w:cs="Arial"/>
+          <w:lang w:val="es-MX"/>
+        </w:rPr>
+      </w:pPr>
+      <w:bookmarkStart w:id="26" w:name="_Toc402159510"/>
+      <w:r>
+        <w:rPr>
+          <w:rFonts w:ascii="Arial" w:hAnsi="Arial" w:cs="Arial"/>
+          <w:lang w:val="es-MX"/>
+        </w:rPr>
+        <w:t xml:space="preserve">Limitaciones de </w:t>
+      </w:r>
+      <w:r>
+        <w:rPr>
+          <w:rFonts w:ascii="Arial" w:hAnsi="Arial" w:cs="Arial"/>
+          <w:lang w:val="es-MX"/>
+        </w:rPr>
+        <w:t>d</w:t>
+      </w:r>
+      <w:r>
+        <w:rPr>
+          <w:rFonts w:ascii="Arial" w:hAnsi="Arial" w:cs="Arial"/>
+          <w:lang w:val="es-MX"/>
+        </w:rPr>
+        <w:t xml:space="preserve">iseño </w:t>
+      </w:r>
+      <w:r>
+        <w:rPr>
+          <w:rFonts w:ascii="Arial" w:hAnsi="Arial" w:cs="Arial"/>
+          <w:lang w:val="es-MX"/>
+        </w:rPr>
+        <w:t>e</w:t>
+      </w:r>
+      <w:r>
+        <w:rPr>
+          <w:rFonts w:ascii="Arial" w:hAnsi="Arial" w:cs="Arial"/>
+          <w:lang w:val="es-MX"/>
+        </w:rPr>
+        <w:t xml:space="preserve"> </w:t>
+      </w:r>
+      <w:r>
+        <w:rPr>
+          <w:rFonts w:ascii="Arial" w:hAnsi="Arial" w:cs="Arial"/>
+          <w:lang w:val="es-MX"/>
+        </w:rPr>
+        <w:t>i</w:t>
+      </w:r>
+      <w:r>
+        <w:rPr>
+          <w:rFonts w:ascii="Arial" w:hAnsi="Arial" w:cs="Arial"/>
+          <w:lang w:val="es-MX"/>
+        </w:rPr>
+        <w:t>mplementación</w:t>
+      </w:r>
+      <w:bookmarkEnd w:id="24"/>
+      <w:bookmarkEnd w:id="26"/>
     </w:p>
     <w:p>
       <w:pPr>
@@ -3527,6 +3904,13 @@
           <w:lang w:val="es-MX"/>
         </w:rPr>
       </w:pPr>
+      <w:r>
+        <w:rPr>
+          <w:i w:val="0"/>
+          <w:lang w:val="es-MX"/>
+        </w:rPr>
+        <w:t>La aplicación será programada de forma nativa para el sistema operativo Android, por lo que el lenguaje de programación de facto será Java, utilizando el IDE Eclipse en su versión para desarrollo de aplicaciones de Android.</w:t>
+      </w:r>
     </w:p>
     <w:p>
       <w:pPr>
@@ -3537,27 +3921,6 @@
           <w:lang w:val="es-MX"/>
         </w:rPr>
       </w:pPr>
-      <w:r>
-        <w:rPr>
-          <w:i w:val="0"/>
-          <w:lang w:val="es-MX"/>
-        </w:rPr>
-        <w:t xml:space="preserve">La aplicación solo podrá </w:t>
-      </w:r>
-      <w:r>
-        <w:rPr>
-          <w:i w:val="0"/>
-          <w:lang w:val="es-MX"/>
-        </w:rPr>
-        <w:t>conectarse con los robots únicamente utilizando la tecnología de Bluetooth, y no hará uso de otros protocolos inalámbricos. Así mismo, la sincronización inicial entre el dispositivo móvil y el robot será manual, y al terminar la ejecución de la aplicación, la conexión se terminará.</w:t>
-      </w:r>
-      <w:r>
-        <w:rPr>
-          <w:i w:val="0"/>
-          <w:lang w:val="es-MX"/>
-        </w:rPr>
-        <w:t xml:space="preserve"> Las instrucciones serán enviadas al robot utilizando el protocolo de codificación predefinido por el proyecto.</w:t>
-      </w:r>
     </w:p>
     <w:p>
       <w:pPr>
@@ -3568,6 +3931,27 @@
           <w:lang w:val="es-MX"/>
         </w:rPr>
       </w:pPr>
+      <w:r>
+        <w:rPr>
+          <w:i w:val="0"/>
+          <w:lang w:val="es-MX"/>
+        </w:rPr>
+        <w:t xml:space="preserve">La aplicación solo podrá </w:t>
+      </w:r>
+      <w:r>
+        <w:rPr>
+          <w:i w:val="0"/>
+          <w:lang w:val="es-MX"/>
+        </w:rPr>
+        <w:t>conectarse con los robots únicamente utilizando la tecnología de Bluetooth, y no hará uso de otros protocolos inalámbricos. Así mismo, la sincronización inicial entre el dispositivo móvil y el robot será manual, y al terminar la ejecución de la aplicación, la conexión se terminará.</w:t>
+      </w:r>
+      <w:r>
+        <w:rPr>
+          <w:i w:val="0"/>
+          <w:lang w:val="es-MX"/>
+        </w:rPr>
+        <w:t xml:space="preserve"> Las instrucciones serán enviadas al robot utilizando el protocolo de codificación predefinido por el proyecto.</w:t>
+      </w:r>
     </w:p>
     <w:p>
       <w:pPr>
@@ -3578,13 +3962,6 @@
           <w:lang w:val="es-MX"/>
         </w:rPr>
       </w:pPr>
-      <w:r>
-        <w:rPr>
-          <w:i w:val="0"/>
-          <w:lang w:val="es-MX"/>
-        </w:rPr>
-        <w:t>La aplicación deberá operar de forma fluida y dinámica en su interacción, no haciendo esperar al usuario más de 0.5 segundos al interactuar con los elementos de la interfaz gráfica. Sólo podrá hacerlo esperar cuando la aplicación realice operaciones en conjunto con el robot, ya sea al comunicarse o ejecutar instrucciones en él, en cuyo caso deberá informar al usuario el estado de la conexión y la duración de estos tiempos de espera no debe superar los 10 segundos.</w:t>
-      </w:r>
     </w:p>
     <w:p>
       <w:pPr>
@@ -3595,6 +3972,13 @@
           <w:lang w:val="es-MX"/>
         </w:rPr>
       </w:pPr>
+      <w:r>
+        <w:rPr>
+          <w:i w:val="0"/>
+          <w:lang w:val="es-MX"/>
+        </w:rPr>
+        <w:t>La aplicación deberá operar de forma fluida y dinámica en su interacción, no haciendo esperar al usuario más de 0.5 segundos al interactuar con los elementos de la interfaz gráfica. Sólo podrá hacerlo esperar cuando la aplicación realice operaciones en conjunto con el robot, ya sea al comunicarse o ejecutar instrucciones en él, en cuyo caso deberá informar al usuario el estado de la conexión y la duración de estos tiempos de espera no debe superar los 10 segundos.</w:t>
+      </w:r>
     </w:p>
     <w:p>
       <w:pPr>
@@ -3605,6 +3989,16 @@
           <w:lang w:val="es-MX"/>
         </w:rPr>
       </w:pPr>
+    </w:p>
+    <w:p>
+      <w:pPr>
+        <w:pStyle w:val="template"/>
+        <w:jc w:val="both"/>
+        <w:rPr>
+          <w:i w:val="0"/>
+          <w:lang w:val="es-MX"/>
+        </w:rPr>
+      </w:pPr>
       <w:r>
         <w:rPr>
           <w:i w:val="0"/>
@@ -3622,13 +4016,32 @@
     </w:p>
     <w:p>
       <w:pPr>
+        <w:spacing w:line="240" w:lineRule="auto"/>
+        <w:rPr>
+          <w:rFonts w:ascii="Arial" w:hAnsi="Arial" w:cs="Arial"/>
+          <w:iCs/>
+          <w:sz w:val="22"/>
+          <w:szCs w:val="22"/>
+          <w:lang w:val="es-MX"/>
+        </w:rPr>
+      </w:pPr>
+      <w:r>
+        <w:rPr>
+          <w:i/>
+          <w:lang w:val="es-MX"/>
+        </w:rPr>
+        <w:br w:type="page"/>
+      </w:r>
+    </w:p>
+    <w:p>
+      <w:pPr>
         <w:pStyle w:val="Ttulo1"/>
         <w:rPr>
           <w:rFonts w:ascii="Arial" w:hAnsi="Arial" w:cs="Arial"/>
           <w:lang w:val="es-MX"/>
         </w:rPr>
       </w:pPr>
-      <w:bookmarkStart w:id="26" w:name="_Toc401911300"/>
+      <w:bookmarkStart w:id="27" w:name="_Toc402159511"/>
       <w:r>
         <w:rPr>
           <w:rFonts w:ascii="Arial" w:hAnsi="Arial" w:cs="Arial"/>
@@ -3636,7 +4049,7 @@
         </w:rPr>
         <w:t>Requerimientos</w:t>
       </w:r>
-      <w:bookmarkEnd w:id="26"/>
+      <w:bookmarkEnd w:id="27"/>
       <w:r>
         <w:rPr>
           <w:rFonts w:ascii="Arial" w:hAnsi="Arial" w:cs="Arial"/>
@@ -3647,30 +4060,84 @@
     </w:p>
     <w:p>
       <w:pPr>
+        <w:pStyle w:val="Ttulo2"/>
+        <w:rPr>
+          <w:rFonts w:ascii="Arial" w:hAnsi="Arial" w:cs="Arial"/>
+          <w:lang w:val="es-MX"/>
+        </w:rPr>
+      </w:pPr>
+      <w:bookmarkStart w:id="28" w:name="_Toc402159512"/>
+      <w:r>
+        <w:rPr>
+          <w:rFonts w:ascii="Arial" w:hAnsi="Arial" w:cs="Arial"/>
+          <w:lang w:val="es-MX"/>
+        </w:rPr>
+        <w:t>Conexión directa con robot</w:t>
+      </w:r>
+      <w:bookmarkEnd w:id="28"/>
+    </w:p>
+    <w:p>
+      <w:pPr>
         <w:pStyle w:val="infoblue"/>
-        <w:rPr>
-          <w:rFonts w:ascii="Arial" w:hAnsi="Arial" w:cs="Arial"/>
-        </w:rPr>
-      </w:pPr>
-      <w:r>
-        <w:rPr>
-          <w:rFonts w:ascii="Arial" w:hAnsi="Arial" w:cs="Arial"/>
-        </w:rPr>
-        <w:t xml:space="preserve">[This section of the </w:t>
-      </w:r>
-      <w:r>
-        <w:rPr>
-          <w:rFonts w:ascii="Arial" w:hAnsi="Arial" w:cs="Arial"/>
-          <w:b/>
-          <w:bCs/>
-        </w:rPr>
-        <w:t>Software Requirements Specification</w:t>
-      </w:r>
-      <w:r>
-        <w:rPr>
-          <w:rFonts w:ascii="Arial" w:hAnsi="Arial" w:cs="Arial"/>
-        </w:rPr>
-        <w:t xml:space="preserve"> should contain all the software requirements to a level of detail sufficient to enable designers to design a system to satisfy those requirements and testers to test that the system satisfies those requirements.   When using use-case modeling, these requirements are captured in the use cases and the applicable supplementary specifications.  If use-case modeling is not used, the outline for supplementary specifications may be inserted directly into this section.]</w:t>
+        <w:ind w:left="0"/>
+        <w:jc w:val="both"/>
+        <w:rPr>
+          <w:rFonts w:ascii="Arial" w:hAnsi="Arial" w:cs="Arial"/>
+          <w:i w:val="0"/>
+          <w:color w:val="auto"/>
+          <w:sz w:val="22"/>
+          <w:lang w:val="es-MX"/>
+        </w:rPr>
+      </w:pPr>
+      <w:r>
+        <w:rPr>
+          <w:rFonts w:ascii="Arial" w:hAnsi="Arial" w:cs="Arial"/>
+          <w:i w:val="0"/>
+          <w:color w:val="auto"/>
+          <w:sz w:val="22"/>
+          <w:lang w:val="es-MX"/>
+        </w:rPr>
+        <w:t>Al inicio de la ejecución</w:t>
+      </w:r>
+      <w:r>
+        <w:rPr>
+          <w:rFonts w:ascii="Arial" w:hAnsi="Arial" w:cs="Arial"/>
+          <w:i w:val="0"/>
+          <w:color w:val="auto"/>
+          <w:sz w:val="22"/>
+          <w:lang w:val="es-MX"/>
+        </w:rPr>
+        <w:t xml:space="preserve"> de la aplicación</w:t>
+      </w:r>
+      <w:r>
+        <w:rPr>
+          <w:rFonts w:ascii="Arial" w:hAnsi="Arial" w:cs="Arial"/>
+          <w:i w:val="0"/>
+          <w:color w:val="auto"/>
+          <w:sz w:val="22"/>
+          <w:lang w:val="es-MX"/>
+        </w:rPr>
+        <w:t xml:space="preserve">, el robot </w:t>
+      </w:r>
+      <w:r>
+        <w:rPr>
+          <w:rFonts w:ascii="Arial" w:hAnsi="Arial" w:cs="Arial"/>
+          <w:i w:val="0"/>
+          <w:color w:val="auto"/>
+          <w:sz w:val="22"/>
+          <w:lang w:val="es-MX"/>
+        </w:rPr>
+        <w:t xml:space="preserve">deberá utilizar las capacidades de Bluetooth del dispositivo móvil para detectar robots con los que pueda emparejarse para enviar y ejecutar las instrucciones. En la pantalla inicial de la aplicación, se deberá </w:t>
+      </w:r>
+      <w:r>
+        <w:rPr>
+          <w:rFonts w:ascii="Arial" w:hAnsi="Arial" w:cs="Arial"/>
+          <w:i w:val="0"/>
+          <w:color w:val="auto"/>
+          <w:sz w:val="22"/>
+          <w:lang w:val="es-MX"/>
+        </w:rPr>
+        <w:t>listar los robots con los que puede realizar la conexión, de modo que el usuario pueda seleccionar el robot con el cual trabajar.</w:t>
       </w:r>
     </w:p>
     <w:p>
@@ -3681,86 +4148,285 @@
           <w:lang w:val="es-MX"/>
         </w:rPr>
       </w:pPr>
-      <w:bookmarkStart w:id="27" w:name="3.1_______________Use-Case_Reports"/>
-      <w:bookmarkStart w:id="28" w:name="_Toc401911301"/>
-      <w:r>
-        <w:rPr>
-          <w:rFonts w:ascii="Arial" w:hAnsi="Arial" w:cs="Arial"/>
-          <w:lang w:val="es-MX"/>
-        </w:rPr>
-        <w:t>Requerimiento</w:t>
-      </w:r>
-      <w:r>
-        <w:rPr>
-          <w:rFonts w:ascii="Arial" w:hAnsi="Arial" w:cs="Arial"/>
-          <w:lang w:val="es-MX"/>
-        </w:rPr>
-        <w:t xml:space="preserve"> funcional 1</w:t>
-      </w:r>
-      <w:bookmarkEnd w:id="28"/>
-      <w:r>
-        <w:rPr>
-          <w:rFonts w:ascii="Arial" w:hAnsi="Arial" w:cs="Arial"/>
-          <w:lang w:val="es-MX"/>
-        </w:rPr>
-        <w:t xml:space="preserve"> </w:t>
-      </w:r>
-      <w:bookmarkEnd w:id="27"/>
-    </w:p>
-    <w:p>
-      <w:pPr>
-        <w:pStyle w:val="template"/>
-        <w:ind w:left="600"/>
+      <w:bookmarkStart w:id="29" w:name="_Toc402159513"/>
+      <w:r>
+        <w:rPr>
+          <w:rFonts w:ascii="Arial" w:hAnsi="Arial" w:cs="Arial"/>
+          <w:lang w:val="es-MX"/>
+        </w:rPr>
+        <w:t>Interfaz drag-n-drop</w:t>
+      </w:r>
+      <w:bookmarkEnd w:id="29"/>
+    </w:p>
+    <w:p>
+      <w:pPr>
         <w:jc w:val="both"/>
         <w:rPr>
-          <w:lang w:val="en-US"/>
-        </w:rPr>
-      </w:pPr>
-      <w:r>
-        <w:rPr>
-          <w:lang w:val="en-US"/>
-        </w:rPr>
-        <w:t>&lt;Don’t really say “System Feature 1.” State the feature name in just a few words.&gt;</w:t>
-      </w:r>
-    </w:p>
-    <w:p/>
+          <w:rFonts w:ascii="Arial" w:hAnsi="Arial" w:cs="Arial"/>
+          <w:sz w:val="22"/>
+          <w:lang w:val="es-MX"/>
+        </w:rPr>
+      </w:pPr>
+      <w:r>
+        <w:rPr>
+          <w:rFonts w:ascii="Arial" w:hAnsi="Arial" w:cs="Arial"/>
+          <w:sz w:val="22"/>
+          <w:lang w:val="es-MX"/>
+        </w:rPr>
+        <w:t xml:space="preserve">La interfaz para definir las reglas de los programas deberá componerse de </w:t>
+      </w:r>
+      <w:r>
+        <w:rPr>
+          <w:rFonts w:ascii="Arial" w:hAnsi="Arial" w:cs="Arial"/>
+          <w:sz w:val="22"/>
+          <w:lang w:val="es-MX"/>
+        </w:rPr>
+        <w:t>tres</w:t>
+      </w:r>
+      <w:r>
+        <w:rPr>
+          <w:rFonts w:ascii="Arial" w:hAnsi="Arial" w:cs="Arial"/>
+          <w:sz w:val="22"/>
+          <w:lang w:val="es-MX"/>
+        </w:rPr>
+        <w:t xml:space="preserve"> elementos principales, una lista de las instrucciones que la aplicación puede enviar al robot para su ejecución</w:t>
+      </w:r>
+      <w:r>
+        <w:rPr>
+          <w:rFonts w:ascii="Arial" w:hAnsi="Arial" w:cs="Arial"/>
+          <w:sz w:val="22"/>
+          <w:lang w:val="es-MX"/>
+        </w:rPr>
+        <w:t xml:space="preserve"> (el pool de instrucciones)</w:t>
+      </w:r>
+      <w:r>
+        <w:rPr>
+          <w:rFonts w:ascii="Arial" w:hAnsi="Arial" w:cs="Arial"/>
+          <w:sz w:val="22"/>
+          <w:lang w:val="es-MX"/>
+        </w:rPr>
+        <w:t xml:space="preserve">, </w:t>
+      </w:r>
+      <w:r>
+        <w:rPr>
+          <w:rFonts w:ascii="Arial" w:hAnsi="Arial" w:cs="Arial"/>
+          <w:sz w:val="22"/>
+          <w:lang w:val="es-MX"/>
+        </w:rPr>
+        <w:t xml:space="preserve">otra lista con </w:t>
+      </w:r>
+      <w:r>
+        <w:rPr>
+          <w:rFonts w:ascii="Arial" w:hAnsi="Arial" w:cs="Arial"/>
+          <w:sz w:val="22"/>
+          <w:lang w:val="es-MX"/>
+        </w:rPr>
+        <w:t xml:space="preserve">la secuencia de </w:t>
+      </w:r>
+      <w:r>
+        <w:rPr>
+          <w:rFonts w:ascii="Arial" w:hAnsi="Arial" w:cs="Arial"/>
+          <w:sz w:val="22"/>
+          <w:lang w:val="es-MX"/>
+        </w:rPr>
+        <w:t>instrucciones que conforman el programa que se ejecutar</w:t>
+      </w:r>
+      <w:r>
+        <w:rPr>
+          <w:rFonts w:ascii="Arial" w:hAnsi="Arial" w:cs="Arial"/>
+          <w:sz w:val="22"/>
+          <w:lang w:val="es-MX"/>
+        </w:rPr>
+        <w:t>á en el robot (el stack)</w:t>
+      </w:r>
+      <w:r>
+        <w:rPr>
+          <w:rFonts w:ascii="Arial" w:hAnsi="Arial" w:cs="Arial"/>
+          <w:sz w:val="22"/>
+          <w:lang w:val="es-MX"/>
+        </w:rPr>
+        <w:t xml:space="preserve"> y una barra con las opciones relacionadas con ejecución y almacenamiento de programas</w:t>
+      </w:r>
+      <w:r>
+        <w:rPr>
+          <w:rFonts w:ascii="Arial" w:hAnsi="Arial" w:cs="Arial"/>
+          <w:sz w:val="22"/>
+          <w:lang w:val="es-MX"/>
+        </w:rPr>
+        <w:t>.</w:t>
+      </w:r>
+    </w:p>
+    <w:p>
+      <w:pPr>
+        <w:jc w:val="both"/>
+        <w:rPr>
+          <w:rFonts w:ascii="Arial" w:hAnsi="Arial" w:cs="Arial"/>
+          <w:sz w:val="22"/>
+          <w:lang w:val="es-MX"/>
+        </w:rPr>
+      </w:pPr>
+    </w:p>
+    <w:p>
+      <w:pPr>
+        <w:jc w:val="both"/>
+        <w:rPr>
+          <w:rFonts w:ascii="Arial" w:hAnsi="Arial" w:cs="Arial"/>
+          <w:sz w:val="22"/>
+          <w:lang w:val="es-MX"/>
+        </w:rPr>
+      </w:pPr>
+      <w:r>
+        <w:rPr>
+          <w:rFonts w:ascii="Arial" w:hAnsi="Arial" w:cs="Arial"/>
+          <w:sz w:val="22"/>
+          <w:lang w:val="es-MX"/>
+        </w:rPr>
+        <w:t>El usuario podrá arrastrar instrucciones desde el pool de instrucciones hacia el stack. El listado en el stack mostrará en cada renglón la instrucción y los parámetros de ejecución.</w:t>
+      </w:r>
+    </w:p>
+    <w:p>
+      <w:pPr>
+        <w:pStyle w:val="Ttulo2"/>
+        <w:rPr>
+          <w:rFonts w:ascii="Arial" w:hAnsi="Arial" w:cs="Arial"/>
+          <w:lang w:val="es-MX"/>
+        </w:rPr>
+      </w:pPr>
+      <w:bookmarkStart w:id="30" w:name="_Toc402159514"/>
+      <w:r>
+        <w:rPr>
+          <w:rFonts w:ascii="Arial" w:hAnsi="Arial" w:cs="Arial"/>
+          <w:lang w:val="es-MX"/>
+        </w:rPr>
+        <w:t>Instrucciones parametrizadas y sincronizadas</w:t>
+      </w:r>
+      <w:bookmarkEnd w:id="30"/>
+    </w:p>
+    <w:p>
+      <w:pPr>
+        <w:jc w:val="both"/>
+        <w:rPr>
+          <w:rFonts w:ascii="Arial" w:hAnsi="Arial" w:cs="Arial"/>
+          <w:sz w:val="22"/>
+          <w:lang w:val="es-MX"/>
+        </w:rPr>
+      </w:pPr>
+      <w:r>
+        <w:rPr>
+          <w:rFonts w:ascii="Arial" w:hAnsi="Arial" w:cs="Arial"/>
+          <w:sz w:val="22"/>
+          <w:lang w:val="es-MX"/>
+        </w:rPr>
+        <w:t>Cada instrucción puede configurarse según considere el usuario, de modo que cada una se comporte de acuerdo a estos parámetros.</w:t>
+      </w:r>
+    </w:p>
+    <w:p>
+      <w:pPr>
+        <w:rPr>
+          <w:rFonts w:ascii="Arial" w:hAnsi="Arial" w:cs="Arial"/>
+          <w:sz w:val="22"/>
+          <w:lang w:val="es-MX"/>
+        </w:rPr>
+      </w:pPr>
+    </w:p>
+    <w:p>
+      <w:pPr>
+        <w:jc w:val="both"/>
+        <w:rPr>
+          <w:rFonts w:ascii="Arial" w:hAnsi="Arial" w:cs="Arial"/>
+          <w:sz w:val="22"/>
+          <w:lang w:val="es-MX"/>
+        </w:rPr>
+      </w:pPr>
+      <w:r>
+        <w:rPr>
+          <w:rFonts w:ascii="Arial" w:hAnsi="Arial" w:cs="Arial"/>
+          <w:sz w:val="22"/>
+          <w:lang w:val="es-MX"/>
+        </w:rPr>
+        <w:t>Las instrucciones serán capaces de reportar la situación de su ejecución en el robot, dependiendo si no se ha iniciado la ejecución, se están ejecutando, se ejecutaron con errores u operaron satisfactoriamente.</w:t>
+      </w:r>
+    </w:p>
+    <w:p>
+      <w:pPr>
+        <w:pStyle w:val="Ttulo2"/>
+        <w:rPr>
+          <w:rFonts w:ascii="Arial" w:hAnsi="Arial" w:cs="Arial"/>
+          <w:lang w:val="es-MX"/>
+        </w:rPr>
+      </w:pPr>
+      <w:bookmarkStart w:id="31" w:name="_Toc402159515"/>
+      <w:r>
+        <w:rPr>
+          <w:rFonts w:ascii="Arial" w:hAnsi="Arial" w:cs="Arial"/>
+          <w:lang w:val="es-MX"/>
+        </w:rPr>
+        <w:t>Permanencia de los programas</w:t>
+      </w:r>
+      <w:bookmarkEnd w:id="31"/>
+    </w:p>
     <w:p>
       <w:pPr>
         <w:pStyle w:val="infoblue"/>
-        <w:rPr>
-          <w:rFonts w:ascii="Arial" w:hAnsi="Arial" w:cs="Arial"/>
-          <w:lang w:val="es-MX"/>
-        </w:rPr>
-      </w:pPr>
-      <w:r>
-        <w:rPr>
-          <w:rFonts w:ascii="Arial" w:hAnsi="Arial" w:cs="Arial"/>
-        </w:rPr>
-        <w:t xml:space="preserve">[In use-case modeling, the use cases often define the majority of the functional requirements of the system, along with some non-functional requirements.  For each use case in the above use-case model, or subset thereof, refer to, or enclose, the use-case report in this section.  </w:t>
-      </w:r>
-      <w:r>
-        <w:rPr>
-          <w:rFonts w:ascii="Arial" w:hAnsi="Arial" w:cs="Arial"/>
-          <w:lang w:val="es-MX"/>
-        </w:rPr>
-        <w:t>Make sure that each requirement is clearly labeled.]</w:t>
-      </w:r>
-    </w:p>
-    <w:p>
-      <w:pPr>
-        <w:pStyle w:val="infoblue"/>
-        <w:rPr>
-          <w:rFonts w:ascii="Arial" w:hAnsi="Arial" w:cs="Arial"/>
-          <w:lang w:val="es-MX"/>
-        </w:rPr>
-      </w:pPr>
-      <w:r>
-        <w:rPr>
-          <w:rFonts w:ascii="Arial" w:hAnsi="Arial" w:cs="Arial"/>
-          <w:lang w:val="es-MX"/>
-        </w:rPr>
-        <w:t>Incluir la lista de requerimientos que se desgolzan del requerimiento funcinal n en formato de caso de uso.</w:t>
-      </w:r>
+        <w:ind w:left="0"/>
+        <w:jc w:val="both"/>
+        <w:rPr>
+          <w:rFonts w:ascii="Arial" w:hAnsi="Arial" w:cs="Arial"/>
+          <w:i w:val="0"/>
+          <w:color w:val="auto"/>
+          <w:sz w:val="22"/>
+          <w:lang w:val="es-MX"/>
+        </w:rPr>
+      </w:pPr>
+      <w:r>
+        <w:rPr>
+          <w:rFonts w:ascii="Arial" w:hAnsi="Arial" w:cs="Arial"/>
+          <w:i w:val="0"/>
+          <w:color w:val="auto"/>
+          <w:sz w:val="22"/>
+          <w:lang w:val="es-MX"/>
+        </w:rPr>
+        <w:t xml:space="preserve">Los programas que el usuario genere podrán almacenarse dentro del dispositivo móvil. Los programas que ya hayan sido almacenados también podrán cargarse </w:t>
+      </w:r>
+    </w:p>
+    <w:p>
+      <w:pPr>
+        <w:spacing w:line="240" w:lineRule="auto"/>
+        <w:rPr>
+          <w:rFonts w:ascii="Arial" w:hAnsi="Arial" w:cs="Arial"/>
+          <w:iCs/>
+          <w:sz w:val="22"/>
+          <w:szCs w:val="20"/>
+          <w:lang w:val="es-MX" w:bidi="ar-SA"/>
+        </w:rPr>
+      </w:pPr>
+      <w:r>
+        <w:rPr>
+          <w:rFonts w:ascii="Arial" w:hAnsi="Arial" w:cs="Arial"/>
+          <w:i/>
+          <w:sz w:val="22"/>
+          <w:lang w:val="es-MX"/>
+        </w:rPr>
+        <w:br w:type="page"/>
+      </w:r>
+    </w:p>
+    <w:p>
+      <w:pPr>
+        <w:pStyle w:val="Ttulo1"/>
+        <w:rPr>
+          <w:rFonts w:ascii="Arial" w:hAnsi="Arial" w:cs="Arial"/>
+          <w:lang w:val="es-MX"/>
+        </w:rPr>
+      </w:pPr>
+      <w:bookmarkStart w:id="32" w:name="_Toc402159516"/>
+      <w:r>
+        <w:rPr>
+          <w:rFonts w:ascii="Arial" w:hAnsi="Arial" w:cs="Arial"/>
+          <w:lang w:val="es-MX"/>
+        </w:rPr>
+        <w:t>Requerimientos de Interfaces Externas</w:t>
+      </w:r>
+      <w:bookmarkEnd w:id="32"/>
     </w:p>
     <w:p>
       <w:pPr>
@@ -3770,105 +4436,7 @@
           <w:lang w:val="es-MX"/>
         </w:rPr>
       </w:pPr>
-      <w:bookmarkStart w:id="29" w:name="_Toc401911302"/>
-      <w:r>
-        <w:rPr>
-          <w:rFonts w:ascii="Arial" w:hAnsi="Arial" w:cs="Arial"/>
-          <w:lang w:val="es-MX"/>
-        </w:rPr>
-        <w:t xml:space="preserve">Requerimiento funcional </w:t>
-      </w:r>
-      <w:r>
-        <w:rPr>
-          <w:rFonts w:ascii="Arial" w:hAnsi="Arial" w:cs="Arial"/>
-          <w:lang w:val="es-MX"/>
-        </w:rPr>
-        <w:t>2</w:t>
-      </w:r>
-      <w:bookmarkEnd w:id="29"/>
-      <w:r>
-        <w:rPr>
-          <w:rFonts w:ascii="Arial" w:hAnsi="Arial" w:cs="Arial"/>
-          <w:lang w:val="es-MX"/>
-        </w:rPr>
-        <w:t xml:space="preserve"> </w:t>
-      </w:r>
-    </w:p>
-    <w:p>
-      <w:pPr>
-        <w:pStyle w:val="Ttulo2"/>
-        <w:rPr>
-          <w:rFonts w:ascii="Arial" w:hAnsi="Arial" w:cs="Arial"/>
-          <w:lang w:val="es-MX"/>
-        </w:rPr>
-      </w:pPr>
-      <w:bookmarkStart w:id="30" w:name="_Toc401911303"/>
-      <w:r>
-        <w:rPr>
-          <w:rFonts w:ascii="Arial" w:hAnsi="Arial" w:cs="Arial"/>
-          <w:lang w:val="es-MX"/>
-        </w:rPr>
-        <w:t xml:space="preserve">Requerimiento funcional </w:t>
-      </w:r>
-      <w:r>
-        <w:rPr>
-          <w:rFonts w:ascii="Arial" w:hAnsi="Arial" w:cs="Arial"/>
-          <w:lang w:val="es-MX"/>
-        </w:rPr>
-        <w:t>3</w:t>
-      </w:r>
-      <w:bookmarkEnd w:id="30"/>
-      <w:r>
-        <w:rPr>
-          <w:rFonts w:ascii="Arial" w:hAnsi="Arial" w:cs="Arial"/>
-          <w:lang w:val="es-MX"/>
-        </w:rPr>
-        <w:t xml:space="preserve"> </w:t>
-      </w:r>
-    </w:p>
-    <w:p>
-      <w:pPr>
-        <w:pStyle w:val="infoblue"/>
-        <w:rPr>
-          <w:rFonts w:ascii="Arial" w:hAnsi="Arial" w:cs="Arial"/>
-          <w:lang w:val="es-MX"/>
-        </w:rPr>
-      </w:pPr>
-      <w:r>
-        <w:rPr>
-          <w:rFonts w:ascii="Arial" w:hAnsi="Arial" w:cs="Arial"/>
-          <w:lang w:val="es-MX"/>
-        </w:rPr>
-        <w:t>…</w:t>
-      </w:r>
-    </w:p>
-    <w:p>
-      <w:pPr>
-        <w:pStyle w:val="Ttulo1"/>
-        <w:rPr>
-          <w:rFonts w:ascii="Arial" w:hAnsi="Arial" w:cs="Arial"/>
-          <w:lang w:val="es-MX"/>
-        </w:rPr>
-      </w:pPr>
-      <w:bookmarkStart w:id="31" w:name="_Toc401911304"/>
-      <w:r>
-        <w:rPr>
-          <w:rFonts w:ascii="Arial" w:hAnsi="Arial" w:cs="Arial"/>
-          <w:lang w:val="es-MX"/>
-        </w:rPr>
-        <w:t>Requerimientos de Interfaces Externas</w:t>
-      </w:r>
-      <w:bookmarkEnd w:id="31"/>
-    </w:p>
-    <w:p>
-      <w:pPr>
-        <w:pStyle w:val="Ttulo2"/>
-        <w:rPr>
-          <w:rFonts w:ascii="Arial" w:hAnsi="Arial" w:cs="Arial"/>
-          <w:lang w:val="es-MX"/>
-        </w:rPr>
-      </w:pPr>
-      <w:bookmarkStart w:id="32" w:name="_Toc401911305"/>
+      <w:bookmarkStart w:id="33" w:name="_Toc402159517"/>
       <w:r>
         <w:rPr>
           <w:rFonts w:ascii="Arial" w:hAnsi="Arial" w:cs="Arial"/>
@@ -3890,7 +4458,7 @@
         </w:rPr>
         <w:t>suario</w:t>
       </w:r>
-      <w:bookmarkEnd w:id="32"/>
+      <w:bookmarkEnd w:id="33"/>
     </w:p>
     <w:p>
       <w:pPr>
@@ -3930,7 +4498,7 @@
                     <pic:cNvPicPr/>
                   </pic:nvPicPr>
                   <pic:blipFill rotWithShape="1">
-                    <a:blip r:embed="rId12">
+                    <a:blip r:embed="rId14">
                       <a:extLst>
                         <a:ext uri="{28A0092B-C50C-407E-A947-70E740481C1C}">
                           <a14:useLocalDpi xmlns:a14="http://schemas.microsoft.com/office/drawing/2010/main" val="0"/>
@@ -4025,7 +4593,7 @@
                     <pic:cNvPicPr/>
                   </pic:nvPicPr>
                   <pic:blipFill rotWithShape="1">
-                    <a:blip r:embed="rId12">
+                    <a:blip r:embed="rId14">
                       <a:extLst>
                         <a:ext uri="{28A0092B-C50C-407E-A947-70E740481C1C}">
                           <a14:useLocalDpi xmlns:a14="http://schemas.microsoft.com/office/drawing/2010/main" val="0"/>
@@ -4128,7 +4696,7 @@
           <w:lang w:val="es-MX"/>
         </w:rPr>
       </w:pPr>
-      <w:bookmarkStart w:id="33" w:name="_Toc401911306"/>
+      <w:bookmarkStart w:id="34" w:name="_Toc402159518"/>
       <w:r>
         <w:rPr>
           <w:rFonts w:ascii="Arial" w:hAnsi="Arial" w:cs="Arial"/>
@@ -4157,7 +4725,7 @@
         </w:rPr>
         <w:t>ardware</w:t>
       </w:r>
-      <w:bookmarkEnd w:id="33"/>
+      <w:bookmarkEnd w:id="34"/>
     </w:p>
     <w:p>
       <w:pPr>
@@ -4245,7 +4813,7 @@
           <w:lang w:val="es-MX"/>
         </w:rPr>
       </w:pPr>
-      <w:bookmarkStart w:id="34" w:name="_Toc401911307"/>
+      <w:bookmarkStart w:id="35" w:name="_Toc402159519"/>
       <w:r>
         <w:rPr>
           <w:rFonts w:ascii="Arial" w:hAnsi="Arial" w:cs="Arial"/>
@@ -4267,8 +4835,7 @@
         </w:rPr>
         <w:t>oftware</w:t>
       </w:r>
-      <w:bookmarkStart w:id="35" w:name="_Toc401911308"/>
-      <w:bookmarkEnd w:id="34"/>
+      <w:bookmarkEnd w:id="35"/>
     </w:p>
     <w:p>
       <w:pPr>
@@ -4376,6 +4943,7 @@
           <w:lang w:val="es-MX"/>
         </w:rPr>
       </w:pPr>
+      <w:bookmarkStart w:id="36" w:name="_Toc402159520"/>
       <w:r>
         <w:rPr>
           <w:rFonts w:ascii="Arial" w:hAnsi="Arial" w:cs="Arial"/>
@@ -4397,7 +4965,7 @@
         </w:rPr>
         <w:t>omunicación</w:t>
       </w:r>
-      <w:bookmarkEnd w:id="35"/>
+      <w:bookmarkEnd w:id="36"/>
     </w:p>
     <w:p>
       <w:pPr>
@@ -4418,14 +4986,33 @@
     </w:p>
     <w:p>
       <w:pPr>
+        <w:spacing w:line="240" w:lineRule="auto"/>
+        <w:rPr>
+          <w:rFonts w:ascii="Arial" w:hAnsi="Arial" w:cs="Arial"/>
+          <w:iCs/>
+          <w:sz w:val="22"/>
+          <w:szCs w:val="22"/>
+          <w:lang w:val="es-MX"/>
+        </w:rPr>
+      </w:pPr>
+      <w:r>
+        <w:rPr>
+          <w:i/>
+          <w:lang w:val="es-MX"/>
+        </w:rPr>
+        <w:br w:type="page"/>
+      </w:r>
+    </w:p>
+    <w:p>
+      <w:pPr>
         <w:pStyle w:val="Ttulo1"/>
         <w:rPr>
           <w:rFonts w:ascii="Arial" w:hAnsi="Arial" w:cs="Arial"/>
           <w:lang w:val="es-MX"/>
         </w:rPr>
       </w:pPr>
-      <w:bookmarkStart w:id="36" w:name="_Toc439994690"/>
-      <w:bookmarkStart w:id="37" w:name="_Toc401911309"/>
+      <w:bookmarkStart w:id="37" w:name="_Toc439994690"/>
+      <w:bookmarkStart w:id="38" w:name="_Toc402159521"/>
       <w:r>
         <w:rPr>
           <w:rFonts w:ascii="Arial" w:hAnsi="Arial" w:cs="Arial"/>
@@ -4433,28 +5020,30 @@
         </w:rPr>
         <w:t>Atributos de calidad</w:t>
       </w:r>
-      <w:bookmarkEnd w:id="37"/>
+      <w:bookmarkEnd w:id="38"/>
     </w:p>
     <w:p>
       <w:pPr>
         <w:pStyle w:val="template"/>
         <w:jc w:val="both"/>
         <w:rPr>
-          <w:lang w:val="en-US"/>
-        </w:rPr>
-      </w:pPr>
-      <w:r>
-        <w:rPr>
-          <w:color w:val="0000FF"/>
-          <w:lang w:val="en-US"/>
-        </w:rPr>
-        <w:t>&lt;Specify any additional quality characteristics for the product that will be important to either the customers or the developers. Some to consider are: adaptability, availability, correctness, flexibility, interoperability, maintainability, portability, reliability, reusability, robustness, testability, and usability. Write these to be specific, quantitative, and verifiable when possible. At the least, clarify the relative preferences for various attributes, such as ease of use over ease of learning.</w:t>
-      </w:r>
-      <w:r>
-        <w:rPr>
-          <w:lang w:val="en-US"/>
-        </w:rPr>
-        <w:t xml:space="preserve"> </w:t>
+          <w:i w:val="0"/>
+          <w:lang w:val="es-MX"/>
+        </w:rPr>
+      </w:pPr>
+      <w:r>
+        <w:rPr>
+          <w:i w:val="0"/>
+          <w:lang w:val="es-MX"/>
+        </w:rPr>
+        <w:t>La aplicación sólo usará la antena de Bluetooth del dispositivo móvil para comunicarse con el robot. Este canal de comunicación estará disponible sólo cuando la aplicación sea utilizada por el usuario. En otro caso, el canal debe cerrarse inmediatamente.</w:t>
+      </w:r>
+      <w:r>
+        <w:rPr>
+          <w:i w:val="0"/>
+          <w:lang w:val="es-MX"/>
+        </w:rPr>
+        <w:t xml:space="preserve"> No podrá interactuar con otro tipo de dispositivos.</w:t>
       </w:r>
     </w:p>
     <w:p>
@@ -4462,7 +5051,8 @@
         <w:pStyle w:val="template"/>
         <w:jc w:val="both"/>
         <w:rPr>
-          <w:lang w:val="en-US"/>
+          <w:i w:val="0"/>
+          <w:lang w:val="es-MX"/>
         </w:rPr>
       </w:pPr>
     </w:p>
@@ -4471,83 +5061,165 @@
         <w:pStyle w:val="template"/>
         <w:jc w:val="both"/>
         <w:rPr>
-          <w:lang w:val="en-US"/>
-        </w:rPr>
-      </w:pPr>
-      <w:r>
-        <w:rPr>
-          <w:lang w:val="en-US"/>
-        </w:rPr>
-        <w:t>TODO: Use subsections (e.g., Security, perfromance, Reliability, Portability, etc…) provide requirements related to the different software quality attributes. Make sure, that you do not just write “This software shall be maintainable…” I</w:t>
-      </w:r>
-      <w:bookmarkStart w:id="38" w:name="_GoBack"/>
-      <w:bookmarkEnd w:id="38"/>
-      <w:r>
-        <w:rPr>
-          <w:lang w:val="en-US"/>
-        </w:rPr>
-        <w:t>ndicate how you plan to achieve it, &amp; etc…Do not forget to include such attributes as the design for change..&gt;</w:t>
-      </w:r>
-    </w:p>
-    <w:p/>
-    <w:p>
-      <w:pPr>
-        <w:pStyle w:val="Ttulo1"/>
-        <w:rPr>
-          <w:rFonts w:ascii="Arial" w:hAnsi="Arial" w:cs="Arial"/>
-          <w:lang w:val="es-MX"/>
-        </w:rPr>
-      </w:pPr>
-      <w:bookmarkStart w:id="39" w:name="_Toc439994695"/>
-      <w:bookmarkStart w:id="40" w:name="_Toc401911310"/>
-      <w:bookmarkEnd w:id="36"/>
-      <w:r>
-        <w:rPr>
-          <w:rFonts w:ascii="Arial" w:hAnsi="Arial" w:cs="Arial"/>
-          <w:lang w:val="es-MX"/>
-        </w:rPr>
-        <w:t>O</w:t>
-      </w:r>
-      <w:r>
-        <w:rPr>
-          <w:rFonts w:ascii="Arial" w:hAnsi="Arial" w:cs="Arial"/>
-          <w:lang w:val="es-MX"/>
-        </w:rPr>
-        <w:t>tros Requerimientos</w:t>
-      </w:r>
-      <w:bookmarkEnd w:id="40"/>
-      <w:r>
-        <w:rPr>
-          <w:rFonts w:ascii="Arial" w:hAnsi="Arial" w:cs="Arial"/>
-          <w:lang w:val="es-MX"/>
-        </w:rPr>
-        <w:t xml:space="preserve"> </w:t>
-      </w:r>
-      <w:bookmarkEnd w:id="39"/>
+          <w:i w:val="0"/>
+          <w:lang w:val="es-MX"/>
+        </w:rPr>
+      </w:pPr>
+      <w:r>
+        <w:rPr>
+          <w:i w:val="0"/>
+          <w:lang w:val="es-MX"/>
+        </w:rPr>
+        <w:t xml:space="preserve">La aplicación ocupará un máximo de 20 MB para su instalación. Así mismo, no utilizará más del 30% del CPU del dispositivo móvil </w:t>
+      </w:r>
+      <w:r>
+        <w:rPr>
+          <w:i w:val="0"/>
+          <w:lang w:val="es-MX"/>
+        </w:rPr>
+        <w:t>de acuerdo al ambiente de operación definido.</w:t>
+      </w:r>
     </w:p>
     <w:p>
       <w:pPr>
         <w:pStyle w:val="template"/>
         <w:jc w:val="both"/>
         <w:rPr>
-          <w:color w:val="0000FF"/>
-          <w:lang w:val="en-US"/>
-        </w:rPr>
-      </w:pPr>
-      <w:r>
-        <w:rPr>
-          <w:color w:val="0000FF"/>
-          <w:lang w:val="en-US"/>
-        </w:rPr>
-        <w:t>&lt;Define any other requirements not covered elsewhere in the SRS. This might include database requirements, internationalization requirements, legal requirements, reuse objectives for the project, and so on. Add any new sections that are pertinent to the project.&gt;</w:t>
-      </w:r>
-    </w:p>
-    <w:p>
-      <w:pPr>
-        <w:rPr>
-          <w:rFonts w:ascii="Arial" w:hAnsi="Arial" w:cs="Arial"/>
-        </w:rPr>
-      </w:pPr>
+          <w:i w:val="0"/>
+          <w:lang w:val="es-MX"/>
+        </w:rPr>
+      </w:pPr>
+    </w:p>
+    <w:p>
+      <w:pPr>
+        <w:pStyle w:val="template"/>
+        <w:jc w:val="both"/>
+        <w:rPr>
+          <w:i w:val="0"/>
+          <w:lang w:val="es-MX"/>
+        </w:rPr>
+      </w:pPr>
+      <w:r>
+        <w:rPr>
+          <w:i w:val="0"/>
+          <w:lang w:val="es-MX"/>
+        </w:rPr>
+        <w:t>La aplicación sólo será compatible con aquellos robots que sean compatibles con el protocolo utilizado en el proyecto, y se comunicará con ellos únicamente por Bluetooth.</w:t>
+      </w:r>
+    </w:p>
+    <w:p>
+      <w:pPr>
+        <w:pStyle w:val="template"/>
+        <w:jc w:val="both"/>
+        <w:rPr>
+          <w:i w:val="0"/>
+          <w:lang w:val="es-MX"/>
+        </w:rPr>
+      </w:pPr>
+    </w:p>
+    <w:p>
+      <w:pPr>
+        <w:pStyle w:val="Ttulo1"/>
+        <w:rPr>
+          <w:rFonts w:ascii="Arial" w:hAnsi="Arial" w:cs="Arial"/>
+          <w:lang w:val="es-MX"/>
+        </w:rPr>
+      </w:pPr>
+      <w:bookmarkStart w:id="39" w:name="_Toc439994695"/>
+      <w:bookmarkStart w:id="40" w:name="_Toc402159522"/>
+      <w:bookmarkEnd w:id="37"/>
+      <w:r>
+        <w:rPr>
+          <w:rFonts w:ascii="Arial" w:hAnsi="Arial" w:cs="Arial"/>
+          <w:lang w:val="es-MX"/>
+        </w:rPr>
+        <w:t>O</w:t>
+      </w:r>
+      <w:r>
+        <w:rPr>
+          <w:rFonts w:ascii="Arial" w:hAnsi="Arial" w:cs="Arial"/>
+          <w:lang w:val="es-MX"/>
+        </w:rPr>
+        <w:t>tros Requerimientos</w:t>
+      </w:r>
+      <w:bookmarkEnd w:id="40"/>
+      <w:r>
+        <w:rPr>
+          <w:rFonts w:ascii="Arial" w:hAnsi="Arial" w:cs="Arial"/>
+          <w:lang w:val="es-MX"/>
+        </w:rPr>
+        <w:t xml:space="preserve"> </w:t>
+      </w:r>
+      <w:bookmarkEnd w:id="39"/>
+    </w:p>
+    <w:p>
+      <w:pPr>
+        <w:rPr>
+          <w:rFonts w:ascii="Arial" w:hAnsi="Arial" w:cs="Arial"/>
+          <w:sz w:val="22"/>
+          <w:lang w:val="es-MX"/>
+        </w:rPr>
+      </w:pPr>
+      <w:r>
+        <w:rPr>
+          <w:rFonts w:ascii="Arial" w:hAnsi="Arial" w:cs="Arial"/>
+          <w:sz w:val="22"/>
+          <w:lang w:val="es-MX"/>
+        </w:rPr>
+        <w:t>El programa estará en español.</w:t>
+      </w:r>
+    </w:p>
+    <w:p>
+      <w:pPr>
+        <w:rPr>
+          <w:rFonts w:ascii="Arial" w:hAnsi="Arial" w:cs="Arial"/>
+          <w:sz w:val="22"/>
+          <w:lang w:val="es-MX"/>
+        </w:rPr>
+      </w:pPr>
+    </w:p>
+    <w:p>
+      <w:pPr>
+        <w:rPr>
+          <w:rFonts w:ascii="Arial" w:hAnsi="Arial" w:cs="Arial"/>
+          <w:sz w:val="22"/>
+          <w:lang w:val="es-MX"/>
+        </w:rPr>
+      </w:pPr>
+      <w:r>
+        <w:rPr>
+          <w:rFonts w:ascii="Arial" w:hAnsi="Arial" w:cs="Arial"/>
+          <w:sz w:val="22"/>
+          <w:lang w:val="es-MX"/>
+        </w:rPr>
+        <w:t>La aplicación se regirá por la licencia de código libre GNU GPL versión 3.</w:t>
+      </w:r>
+    </w:p>
+    <w:p>
+      <w:pPr>
+        <w:rPr>
+          <w:rFonts w:ascii="Arial" w:hAnsi="Arial" w:cs="Arial"/>
+          <w:sz w:val="22"/>
+          <w:lang w:val="es-MX"/>
+        </w:rPr>
+      </w:pPr>
+    </w:p>
+    <w:p>
+      <w:pPr>
+        <w:rPr>
+          <w:rFonts w:ascii="Arial" w:hAnsi="Arial" w:cs="Arial"/>
+          <w:sz w:val="22"/>
+          <w:lang w:val="es-MX"/>
+        </w:rPr>
+      </w:pPr>
+      <w:r>
+        <w:rPr>
+          <w:rFonts w:ascii="Arial" w:hAnsi="Arial" w:cs="Arial"/>
+          <w:sz w:val="22"/>
+          <w:lang w:val="es-MX"/>
+        </w:rPr>
+        <w:t>El código se apegará a los lineamientos de la guía de estilo para desarrollos en Android.</w:t>
+      </w:r>
     </w:p>
     <w:sectPr>
       <w:type w:val="continuous"/>
@@ -4652,7 +5324,7 @@
         <w:rStyle w:val="Nmerodepgina"/>
         <w:noProof/>
       </w:rPr>
-      <w:t>8</w:t>
+      <w:t>10</w:t>
     </w:r>
     <w:r>
       <w:rPr>
@@ -6427,6 +7099,7 @@
   <w:style w:type="character" w:default="1" w:styleId="Fuentedeprrafopredeter">
     <w:name w:val="Default Paragraph Font"/>
     <w:uiPriority w:val="1"/>
+    <w:semiHidden/>
     <w:unhideWhenUsed/>
   </w:style>
   <w:style w:type="table" w:default="1" w:styleId="Tablanormal">
@@ -6880,6 +7553,17 @@
       <w:lang w:val="es-ES" w:eastAsia="es-ES" w:bidi="ar-SA"/>
     </w:rPr>
   </w:style>
+  <w:style w:type="character" w:styleId="Hipervnculo">
+    <w:name w:val="Hyperlink"/>
+    <w:basedOn w:val="Fuentedeprrafopredeter"/>
+    <w:uiPriority w:val="99"/>
+    <w:unhideWhenUsed/>
+    <w:rsid w:val="00154FB6"/>
+    <w:rPr>
+      <w:color w:val="0000FF" w:themeColor="hyperlink"/>
+      <w:u w:val="single"/>
+    </w:rPr>
+  </w:style>
 </w:styles>
 </file>
 
@@ -7208,7 +7892,7 @@
 </file>
 
 <file path=customXml/itemProps1.xml><?xml version="1.0" encoding="utf-8"?>
-<ds:datastoreItem xmlns:ds="http://schemas.openxmlformats.org/officeDocument/2006/customXml" ds:itemID="{B44FAB11-BA0C-4DA2-A883-043BF1669906}">
+<ds:datastoreItem xmlns:ds="http://schemas.openxmlformats.org/officeDocument/2006/customXml" ds:itemID="{7A8683C5-6AB7-49D4-8725-D3D681FC1504}">
   <ds:schemaRefs>
     <ds:schemaRef ds:uri="http://schemas.openxmlformats.org/officeDocument/2006/bibliography"/>
   </ds:schemaRefs>

</xml_diff>